<commit_message>
Actualización de guion y escaleta guion 7
</commit_message>
<xml_diff>
--- a/fuentes/contenidos/grado08/guion07/LE_08_07_LE_CO_CUADERNO DE ESTUDIO.docx
+++ b/fuentes/contenidos/grado08/guion07/LE_08_07_LE_CO_CUADERNO DE ESTUDIO.docx
@@ -2100,7 +2100,25 @@
                 <w:sz w:val="22"/>
                 <w:szCs w:val="22"/>
               </w:rPr>
-              <w:t>Literatura: el Realismo mágico</w:t>
+              <w:t xml:space="preserve">Literatura: </w:t>
+            </w:r>
+            <w:r>
+              <w:rPr>
+                <w:rFonts w:ascii="Arial Unicode MS" w:eastAsia="Arial Unicode MS" w:hAnsi="Arial Unicode MS" w:cs="Arial Unicode MS"/>
+                <w:color w:val="000000"/>
+                <w:sz w:val="22"/>
+                <w:szCs w:val="22"/>
+              </w:rPr>
+              <w:t>caracteriza el</w:t>
+            </w:r>
+            <w:r>
+              <w:rPr>
+                <w:rFonts w:ascii="Arial Unicode MS" w:eastAsia="Arial Unicode MS" w:hAnsi="Arial Unicode MS" w:cs="Arial Unicode MS"/>
+                <w:color w:val="000000"/>
+                <w:sz w:val="22"/>
+                <w:szCs w:val="22"/>
+              </w:rPr>
+              <w:t xml:space="preserve"> Realismo mágico</w:t>
             </w:r>
           </w:p>
         </w:tc>
@@ -2165,34 +2183,7 @@
                 <w:sz w:val="22"/>
                 <w:szCs w:val="22"/>
               </w:rPr>
-              <w:t xml:space="preserve">Actividad para identificar el estilo de </w:t>
-            </w:r>
-            <w:r>
-              <w:rPr>
-                <w:rFonts w:ascii="Arial Unicode MS" w:eastAsia="Arial Unicode MS" w:hAnsi="Arial Unicode MS" w:cs="Arial Unicode MS"/>
-                <w:color w:val="000000"/>
-                <w:sz w:val="22"/>
-                <w:szCs w:val="22"/>
-              </w:rPr>
-              <w:t xml:space="preserve">Gabriel </w:t>
-            </w:r>
-            <w:r>
-              <w:rPr>
-                <w:rFonts w:ascii="Arial Unicode MS" w:eastAsia="Arial Unicode MS" w:hAnsi="Arial Unicode MS" w:cs="Arial Unicode MS"/>
-                <w:color w:val="000000"/>
-                <w:sz w:val="22"/>
-                <w:szCs w:val="22"/>
-              </w:rPr>
-              <w:t xml:space="preserve">García </w:t>
-            </w:r>
-            <w:r>
-              <w:rPr>
-                <w:rFonts w:ascii="Arial Unicode MS" w:eastAsia="Arial Unicode MS" w:hAnsi="Arial Unicode MS" w:cs="Arial Unicode MS"/>
-                <w:color w:val="000000"/>
-                <w:sz w:val="22"/>
-                <w:szCs w:val="22"/>
-              </w:rPr>
-              <w:t>Márquez</w:t>
+              <w:t>Actividad para identificar el estilo literario de Gabriel García Márquez</w:t>
             </w:r>
           </w:p>
         </w:tc>
@@ -2439,7 +2430,16 @@
                 <w:sz w:val="22"/>
                 <w:szCs w:val="22"/>
               </w:rPr>
-              <w:t>Gramática: la oración compuesta</w:t>
+              <w:t xml:space="preserve">Gramática: </w:t>
+            </w:r>
+            <w:r>
+              <w:rPr>
+                <w:rFonts w:ascii="Arial Unicode MS" w:eastAsia="Arial Unicode MS" w:hAnsi="Arial Unicode MS" w:cs="Arial Unicode MS"/>
+                <w:color w:val="000000"/>
+                <w:sz w:val="22"/>
+                <w:szCs w:val="22"/>
+              </w:rPr>
+              <w:t xml:space="preserve">identifica enlaces </w:t>
             </w:r>
           </w:p>
         </w:tc>
@@ -2504,16 +2504,7 @@
                 <w:sz w:val="22"/>
                 <w:szCs w:val="22"/>
               </w:rPr>
-              <w:t>Actividad para</w:t>
-            </w:r>
-            <w:r>
-              <w:rPr>
-                <w:rFonts w:ascii="Arial Unicode MS" w:eastAsia="Arial Unicode MS" w:hAnsi="Arial Unicode MS" w:cs="Arial Unicode MS"/>
-                <w:color w:val="000000"/>
-                <w:sz w:val="22"/>
-                <w:szCs w:val="22"/>
-              </w:rPr>
-              <w:t xml:space="preserve"> construir oraciones compuestas</w:t>
+              <w:t>Actividad para completar oraciones compuestas a partir de enlaces gramaticales</w:t>
             </w:r>
           </w:p>
         </w:tc>
@@ -2584,7 +2575,6 @@
                 <w:sz w:val="22"/>
                 <w:szCs w:val="22"/>
               </w:rPr>
-              <w:lastRenderedPageBreak/>
               <w:t>Practica</w:t>
             </w:r>
             <w:r>
@@ -2763,7 +2753,25 @@
                 <w:sz w:val="22"/>
                 <w:szCs w:val="22"/>
               </w:rPr>
-              <w:t>Ortografía: los signos de puntuación</w:t>
+              <w:t xml:space="preserve">Ortografía: </w:t>
+            </w:r>
+            <w:r>
+              <w:rPr>
+                <w:rFonts w:ascii="Arial Unicode MS" w:eastAsia="Arial Unicode MS" w:hAnsi="Arial Unicode MS" w:cs="Arial Unicode MS"/>
+                <w:color w:val="000000"/>
+                <w:sz w:val="22"/>
+                <w:szCs w:val="22"/>
+              </w:rPr>
+              <w:t xml:space="preserve">reconoce </w:t>
+            </w:r>
+            <w:r>
+              <w:rPr>
+                <w:rFonts w:ascii="Arial Unicode MS" w:eastAsia="Arial Unicode MS" w:hAnsi="Arial Unicode MS" w:cs="Arial Unicode MS"/>
+                <w:color w:val="000000"/>
+                <w:sz w:val="22"/>
+                <w:szCs w:val="22"/>
+              </w:rPr>
+              <w:t>los signos de puntuación</w:t>
             </w:r>
           </w:p>
         </w:tc>
@@ -3091,16 +3099,7 @@
                 <w:sz w:val="22"/>
                 <w:szCs w:val="22"/>
               </w:rPr>
-              <w:t xml:space="preserve">el </w:t>
-            </w:r>
-            <w:r>
-              <w:rPr>
-                <w:rFonts w:ascii="Arial Unicode MS" w:eastAsia="Arial Unicode MS" w:hAnsi="Arial Unicode MS" w:cs="Arial Unicode MS"/>
-                <w:color w:val="000000"/>
-                <w:sz w:val="22"/>
-                <w:szCs w:val="22"/>
-              </w:rPr>
-              <w:t>paréntesis</w:t>
+              <w:t>relaciona enunciados</w:t>
             </w:r>
           </w:p>
         </w:tc>
@@ -3166,6 +3165,15 @@
                 <w:szCs w:val="22"/>
               </w:rPr>
               <w:t>Actividad para determinar el uso del paréntesis</w:t>
+            </w:r>
+            <w:r>
+              <w:rPr>
+                <w:rFonts w:ascii="Arial Unicode MS" w:eastAsia="Arial Unicode MS" w:hAnsi="Arial Unicode MS" w:cs="Arial Unicode MS"/>
+                <w:color w:val="000000"/>
+                <w:sz w:val="22"/>
+                <w:szCs w:val="22"/>
+              </w:rPr>
+              <w:t xml:space="preserve"> de acuerdo al contexto</w:t>
             </w:r>
           </w:p>
         </w:tc>
@@ -3413,7 +3421,25 @@
                 <w:sz w:val="22"/>
                 <w:szCs w:val="22"/>
               </w:rPr>
-              <w:t>Comprensión textual: el ensayo</w:t>
+              <w:t xml:space="preserve">Comprensión textual: el </w:t>
+            </w:r>
+            <w:r>
+              <w:rPr>
+                <w:rFonts w:ascii="Arial Unicode MS" w:eastAsia="Arial Unicode MS" w:hAnsi="Arial Unicode MS" w:cs="Arial Unicode MS"/>
+                <w:color w:val="000000"/>
+                <w:sz w:val="22"/>
+                <w:szCs w:val="22"/>
+              </w:rPr>
+              <w:t xml:space="preserve">propósito de un </w:t>
+            </w:r>
+            <w:r>
+              <w:rPr>
+                <w:rFonts w:ascii="Arial Unicode MS" w:eastAsia="Arial Unicode MS" w:hAnsi="Arial Unicode MS" w:cs="Arial Unicode MS"/>
+                <w:color w:val="000000"/>
+                <w:sz w:val="22"/>
+                <w:szCs w:val="22"/>
+              </w:rPr>
+              <w:t>ensayo</w:t>
             </w:r>
           </w:p>
         </w:tc>
@@ -3725,16 +3751,16 @@
                 <w:sz w:val="22"/>
                 <w:szCs w:val="22"/>
               </w:rPr>
-              <w:t>infiere</w:t>
-            </w:r>
-            <w:r>
-              <w:rPr>
-                <w:rFonts w:ascii="Arial Unicode MS" w:eastAsia="Arial Unicode MS" w:hAnsi="Arial Unicode MS" w:cs="Arial Unicode MS"/>
-                <w:color w:val="000000"/>
-                <w:sz w:val="22"/>
-                <w:szCs w:val="22"/>
-              </w:rPr>
-              <w:t xml:space="preserve"> títulos </w:t>
+              <w:t>identifica títulos</w:t>
+            </w:r>
+            <w:r>
+              <w:rPr>
+                <w:rFonts w:ascii="Arial Unicode MS" w:eastAsia="Arial Unicode MS" w:hAnsi="Arial Unicode MS" w:cs="Arial Unicode MS"/>
+                <w:color w:val="000000"/>
+                <w:sz w:val="22"/>
+                <w:szCs w:val="22"/>
+              </w:rPr>
+              <w:t xml:space="preserve"> </w:t>
             </w:r>
           </w:p>
         </w:tc>
@@ -3799,34 +3825,7 @@
                 <w:sz w:val="22"/>
                 <w:szCs w:val="22"/>
               </w:rPr>
-              <w:t xml:space="preserve">Actividad para identificar </w:t>
-            </w:r>
-            <w:r>
-              <w:rPr>
-                <w:rFonts w:ascii="Arial Unicode MS" w:eastAsia="Arial Unicode MS" w:hAnsi="Arial Unicode MS" w:cs="Arial Unicode MS"/>
-                <w:color w:val="000000"/>
-                <w:sz w:val="22"/>
-                <w:szCs w:val="22"/>
-              </w:rPr>
-              <w:t>títulos de</w:t>
-            </w:r>
-            <w:r>
-              <w:rPr>
-                <w:rFonts w:ascii="Arial Unicode MS" w:eastAsia="Arial Unicode MS" w:hAnsi="Arial Unicode MS" w:cs="Arial Unicode MS"/>
-                <w:color w:val="000000"/>
-                <w:sz w:val="22"/>
-                <w:szCs w:val="22"/>
-              </w:rPr>
-              <w:t xml:space="preserve"> ensayos</w:t>
-            </w:r>
-            <w:r>
-              <w:rPr>
-                <w:rFonts w:ascii="Arial Unicode MS" w:eastAsia="Arial Unicode MS" w:hAnsi="Arial Unicode MS" w:cs="Arial Unicode MS"/>
-                <w:color w:val="000000"/>
-                <w:sz w:val="22"/>
-                <w:szCs w:val="22"/>
-              </w:rPr>
-              <w:t xml:space="preserve"> a partir de ideas implícitas</w:t>
+              <w:t>Actividad para reconocer títulos de ensayos a partir de inferencias</w:t>
             </w:r>
           </w:p>
         </w:tc>
@@ -3936,26 +3935,8 @@
           <w:sz w:val="22"/>
           <w:szCs w:val="22"/>
         </w:rPr>
-        <w:t xml:space="preserve"> una mentalidad católico-señorial y otra que por el contrario acepta la duda, el misterio y la decadencia como un rasgo del sino histórico y moderno. </w:t>
-      </w:r>
-    </w:p>
-    <w:p>
-      <w:pPr>
-        <w:rPr>
-          <w:rFonts w:ascii="Arial Unicode MS" w:eastAsia="Arial Unicode MS" w:hAnsi="Arial Unicode MS" w:cs="Arial Unicode MS"/>
-          <w:sz w:val="22"/>
-          <w:szCs w:val="22"/>
-        </w:rPr>
-      </w:pPr>
-    </w:p>
-    <w:p>
-      <w:pPr>
-        <w:rPr>
-          <w:rFonts w:ascii="Arial Unicode MS" w:eastAsia="Arial Unicode MS" w:hAnsi="Arial Unicode MS" w:cs="Arial Unicode MS"/>
-          <w:sz w:val="22"/>
-          <w:szCs w:val="22"/>
-        </w:rPr>
-      </w:pPr>
+        <w:t xml:space="preserve"> una mentalidad católico-señorial y otra que por </w:t>
+      </w:r>
       <w:r>
         <w:rPr>
           <w:rFonts w:ascii="Arial Unicode MS" w:eastAsia="Arial Unicode MS" w:hAnsi="Arial Unicode MS" w:cs="Arial Unicode MS"/>
@@ -3963,6 +3944,32 @@
           <w:szCs w:val="22"/>
         </w:rPr>
         <w:lastRenderedPageBreak/>
+        <w:t xml:space="preserve">el contrario acepta la duda, el misterio y la decadencia como un rasgo del sino histórico y moderno. </w:t>
+      </w:r>
+    </w:p>
+    <w:p>
+      <w:pPr>
+        <w:rPr>
+          <w:rFonts w:ascii="Arial Unicode MS" w:eastAsia="Arial Unicode MS" w:hAnsi="Arial Unicode MS" w:cs="Arial Unicode MS"/>
+          <w:sz w:val="22"/>
+          <w:szCs w:val="22"/>
+        </w:rPr>
+      </w:pPr>
+    </w:p>
+    <w:p>
+      <w:pPr>
+        <w:rPr>
+          <w:rFonts w:ascii="Arial Unicode MS" w:eastAsia="Arial Unicode MS" w:hAnsi="Arial Unicode MS" w:cs="Arial Unicode MS"/>
+          <w:sz w:val="22"/>
+          <w:szCs w:val="22"/>
+        </w:rPr>
+      </w:pPr>
+      <w:r>
+        <w:rPr>
+          <w:rFonts w:ascii="Arial Unicode MS" w:eastAsia="Arial Unicode MS" w:hAnsi="Arial Unicode MS" w:cs="Arial Unicode MS"/>
+          <w:sz w:val="22"/>
+          <w:szCs w:val="22"/>
+        </w:rPr>
         <w:t xml:space="preserve">Según Gutiérrez Girardot, un rasgo específico de la literatura colombiana del siglo XX ha sido la tendencia hacia modelos conservadores o, por el contrario, hacia la disolución de la tradición, esta última vista como una influencia nefasta del ámbito refractario de la historia nacional. </w:t>
       </w:r>
     </w:p>
@@ -4208,7 +4215,16 @@
           <w:sz w:val="22"/>
           <w:szCs w:val="22"/>
         </w:rPr>
-        <w:t>Autores como Eduardo Zalamea Borda, Gabriel García Márquez y Andrés Caicedo sientan un precedente único e invaluable para la comprensión del derrotero literario en Colombia.</w:t>
+        <w:t xml:space="preserve">Autores como </w:t>
+      </w:r>
+      <w:r>
+        <w:rPr>
+          <w:rFonts w:ascii="Arial Unicode MS" w:eastAsia="Arial Unicode MS" w:hAnsi="Arial Unicode MS" w:cs="Arial Unicode MS"/>
+          <w:sz w:val="22"/>
+          <w:szCs w:val="22"/>
+        </w:rPr>
+        <w:lastRenderedPageBreak/>
+        <w:t>Eduardo Zalamea Borda, Gabriel García Márquez y Andrés Caicedo sientan un precedente único e invaluable para la comprensión del derrotero literario en Colombia.</w:t>
       </w:r>
     </w:p>
     <w:p>
@@ -4241,16 +4257,7 @@
           <w:sz w:val="22"/>
           <w:szCs w:val="22"/>
         </w:rPr>
-        <w:t xml:space="preserve">provincianismo, García Márquez desarrolla un preciosismo estilístico que se considerará como uno de los </w:t>
-      </w:r>
-      <w:r>
-        <w:rPr>
-          <w:rFonts w:ascii="Arial Unicode MS" w:eastAsia="Arial Unicode MS" w:hAnsi="Arial Unicode MS" w:cs="Arial Unicode MS"/>
-          <w:sz w:val="22"/>
-          <w:szCs w:val="22"/>
-        </w:rPr>
-        <w:lastRenderedPageBreak/>
-        <w:t>mayores precedentes para la escuela del Realismo mágico; por su lado, Caicedo, pone de manifiesto una estética estridente y sugestiva en la cual la vida urbana y la confluencia de la juventud, el cinismo y los deseos de la eternidad se disuelven en la sombría y triste condición humana.</w:t>
+        <w:t>provincianismo, García Márquez desarrolla un preciosismo estilístico que se considerará como uno de los mayores precedentes para la escuela del Realismo mágico; por su lado, Caicedo, pone de manifiesto una estética estridente y sugestiva en la cual la vida urbana y la confluencia de la juventud, el cinismo y los deseos de la eternidad se disuelven en la sombría y triste condición humana.</w:t>
       </w:r>
     </w:p>
     <w:p>
@@ -4675,6 +4682,7 @@
           <w:sz w:val="22"/>
           <w:szCs w:val="22"/>
         </w:rPr>
+        <w:lastRenderedPageBreak/>
         <w:t>Zalamea es riguroso con sus cuestionamientos y propone una revisión de las virtudes de la vida bohemia en un momento de transición política. Recordemos que la novela se escribe en un proceso de regeneración liberal, en la que el país se ve sometido a los avatares de un mundo que empieza a globalizarse cada vez con más fuerza.</w:t>
       </w:r>
     </w:p>
@@ -4693,7 +4701,6 @@
           <w:sz w:val="22"/>
           <w:szCs w:val="22"/>
         </w:rPr>
-        <w:lastRenderedPageBreak/>
         <w:t>Cuatro años a bordo de mí mismo</w:t>
       </w:r>
       <w:r>
@@ -5094,7 +5101,7 @@
                 <w:sz w:val="22"/>
                 <w:szCs w:val="22"/>
               </w:rPr>
-              <w:t>Determina las características literarias</w:t>
+              <w:t>Reconoce temas literarios</w:t>
             </w:r>
           </w:p>
         </w:tc>
@@ -5145,16 +5152,7 @@
                 <w:sz w:val="22"/>
                 <w:szCs w:val="22"/>
               </w:rPr>
-              <w:t>Actividad para identificar el enfo</w:t>
-            </w:r>
-            <w:r>
-              <w:rPr>
-                <w:rFonts w:ascii="Arial Unicode MS" w:eastAsia="Arial Unicode MS" w:hAnsi="Arial Unicode MS" w:cs="Arial Unicode MS"/>
-                <w:color w:val="000000"/>
-                <w:sz w:val="22"/>
-                <w:szCs w:val="22"/>
-              </w:rPr>
-              <w:t>que literario de García Márquez</w:t>
+              <w:t>Actividad para identificar las temáticas de algunas obras de Gabriel García Márquez</w:t>
             </w:r>
           </w:p>
         </w:tc>
@@ -5590,6 +5588,7 @@
                 <w:sz w:val="22"/>
                 <w:szCs w:val="22"/>
               </w:rPr>
+              <w:lastRenderedPageBreak/>
               <w:t>Pie de imagen</w:t>
             </w:r>
           </w:p>
@@ -5682,7 +5681,6 @@
                 <w:sz w:val="22"/>
                 <w:szCs w:val="22"/>
               </w:rPr>
-              <w:lastRenderedPageBreak/>
               <w:t>Ubicación del pie de imagen</w:t>
             </w:r>
           </w:p>
@@ -6363,7 +6361,16 @@
           <w:sz w:val="22"/>
           <w:szCs w:val="22"/>
         </w:rPr>
-        <w:t>atracaban las goletas de Curazao y Aruba y otras Antillas menores. Era el</w:t>
+        <w:t xml:space="preserve">atracaban las </w:t>
+      </w:r>
+      <w:r>
+        <w:rPr>
+          <w:rFonts w:ascii="Arial Unicode MS" w:eastAsia="Arial Unicode MS" w:hAnsi="Arial Unicode MS" w:cs="Arial Unicode MS"/>
+          <w:sz w:val="22"/>
+          <w:szCs w:val="22"/>
+        </w:rPr>
+        <w:lastRenderedPageBreak/>
+        <w:t>goletas de Curazao y Aruba y otras Antillas menores. Era el</w:t>
       </w:r>
       <w:r>
         <w:rPr>
@@ -6469,16 +6476,7 @@
           <w:sz w:val="22"/>
           <w:szCs w:val="22"/>
         </w:rPr>
-        <w:t xml:space="preserve">los empleados </w:t>
-      </w:r>
-      <w:r>
-        <w:rPr>
-          <w:rFonts w:ascii="Arial Unicode MS" w:eastAsia="Arial Unicode MS" w:hAnsi="Arial Unicode MS" w:cs="Arial Unicode MS"/>
-          <w:sz w:val="22"/>
-          <w:szCs w:val="22"/>
-        </w:rPr>
-        <w:lastRenderedPageBreak/>
-        <w:t>nocturnos, sino todo el</w:t>
+        <w:t>los empleados nocturnos, sino todo el</w:t>
       </w:r>
       <w:r>
         <w:rPr>
@@ -6848,6 +6846,15 @@
                 <w:szCs w:val="22"/>
               </w:rPr>
               <w:t>Interactivo para distinguir el desarrollo literario</w:t>
+            </w:r>
+            <w:r>
+              <w:rPr>
+                <w:rFonts w:ascii="Arial Unicode MS" w:eastAsia="Arial Unicode MS" w:hAnsi="Arial Unicode MS" w:cs="Arial Unicode MS"/>
+                <w:color w:val="000000"/>
+                <w:sz w:val="22"/>
+                <w:szCs w:val="22"/>
+              </w:rPr>
+              <w:t xml:space="preserve"> de García Márquez</w:t>
             </w:r>
           </w:p>
         </w:tc>
@@ -7255,7 +7262,6 @@
                 <w:sz w:val="22"/>
                 <w:szCs w:val="22"/>
               </w:rPr>
-              <w:lastRenderedPageBreak/>
               <w:t>Imagen (fotografía, gráfica o ilustración)</w:t>
             </w:r>
           </w:p>
@@ -8139,7 +8145,16 @@
                 <w:sz w:val="22"/>
                 <w:szCs w:val="22"/>
               </w:rPr>
-              <w:t xml:space="preserve">. Tal fue su entusiasmo en la lectura del texto que lo compartió con Julio Cortázar, a quién le envió una carta que afirma: “Acabo de leer </w:t>
+              <w:t xml:space="preserve">. Tal fue su entusiasmo en la lectura del texto que lo compartió con Julio Cortázar, a quién le envió una </w:t>
+            </w:r>
+            <w:r>
+              <w:rPr>
+                <w:rFonts w:ascii="Arial Unicode MS" w:eastAsia="Arial Unicode MS" w:hAnsi="Arial Unicode MS" w:cs="Arial Unicode MS"/>
+                <w:sz w:val="22"/>
+                <w:szCs w:val="22"/>
+              </w:rPr>
+              <w:lastRenderedPageBreak/>
+              <w:t xml:space="preserve">carta que afirma: “Acabo de leer </w:t>
             </w:r>
             <w:r>
               <w:rPr>
@@ -8189,7 +8204,6 @@
                 <w:sz w:val="22"/>
                 <w:szCs w:val="22"/>
               </w:rPr>
-              <w:lastRenderedPageBreak/>
               <w:t>g</w:t>
             </w:r>
             <w:r>
@@ -8651,6 +8665,7 @@
           <w:sz w:val="22"/>
           <w:szCs w:val="22"/>
         </w:rPr>
+        <w:lastRenderedPageBreak/>
         <w:t>Dasso</w:t>
       </w:r>
       <w:proofErr w:type="spellEnd"/>
@@ -8685,16 +8700,7 @@
           <w:sz w:val="22"/>
           <w:szCs w:val="22"/>
         </w:rPr>
-        <w:t xml:space="preserve">Yo diría que lo macondiano es aquella realidad local y para real trascendida. Lo macondiano borra las fronteras entre lo lógico y lo ilógico, entre la vida y la muerte, entre el sueño y la vigilia, entre la razón y la sinrazón, y el tiempo parece dar </w:t>
-      </w:r>
-      <w:r>
-        <w:rPr>
-          <w:rFonts w:ascii="Arial Unicode MS" w:eastAsia="Arial Unicode MS" w:hAnsi="Arial Unicode MS" w:cs="Arial Unicode MS"/>
-          <w:sz w:val="22"/>
-          <w:szCs w:val="22"/>
-        </w:rPr>
-        <w:lastRenderedPageBreak/>
-        <w:t xml:space="preserve">vueltas en redondo y no obedece a la medida convencional de los </w:t>
+        <w:t xml:space="preserve">Yo diría que lo macondiano es aquella realidad local y para real trascendida. Lo macondiano borra las fronteras entre lo lógico y lo ilógico, entre la vida y la muerte, entre el sueño y la vigilia, entre la razón y la sinrazón, y el tiempo parece dar vueltas en redondo y no obedece a la medida convencional de los </w:t>
       </w:r>
       <w:proofErr w:type="gramStart"/>
       <w:r>
@@ -9853,7 +9859,16 @@
                 <w:sz w:val="22"/>
                 <w:szCs w:val="22"/>
               </w:rPr>
-              <w:t xml:space="preserve">mágico trata de reproducir con verosimilitud situaciones reales que se ven invadidas por lo fantástico. Busca que el lector vea lo irreal y extraño como algo normal e incluso cotidiano. En el caso de </w:t>
+              <w:t xml:space="preserve">mágico trata de reproducir con verosimilitud situaciones reales que </w:t>
+            </w:r>
+            <w:r>
+              <w:rPr>
+                <w:rFonts w:ascii="Arial Unicode MS" w:eastAsia="Arial Unicode MS" w:hAnsi="Arial Unicode MS" w:cs="Arial Unicode MS"/>
+                <w:sz w:val="22"/>
+                <w:szCs w:val="22"/>
+              </w:rPr>
+              <w:lastRenderedPageBreak/>
+              <w:t xml:space="preserve">se ven invadidas por lo fantástico. Busca que el lector vea lo irreal y extraño como algo normal e incluso cotidiano. En el caso de </w:t>
             </w:r>
             <w:r>
               <w:rPr>
@@ -9870,16 +9885,7 @@
                 <w:sz w:val="22"/>
                 <w:szCs w:val="22"/>
               </w:rPr>
-              <w:t xml:space="preserve">, el universo dibujado en torno </w:t>
-            </w:r>
-            <w:r>
-              <w:rPr>
-                <w:rFonts w:ascii="Arial Unicode MS" w:eastAsia="Arial Unicode MS" w:hAnsi="Arial Unicode MS" w:cs="Arial Unicode MS"/>
-                <w:sz w:val="22"/>
-                <w:szCs w:val="22"/>
-              </w:rPr>
-              <w:lastRenderedPageBreak/>
-              <w:t>a Macondo se hace verosímil gracias a la precisión y meticulosidad de la prosa de García Márquez, al que seguramente ayudó su experiencia como periodista.</w:t>
+              <w:t>, el universo dibujado en torno a Macondo se hace verosímil gracias a la precisión y meticulosidad de la prosa de García Márquez, al que seguramente ayudó su experiencia como periodista.</w:t>
             </w:r>
           </w:p>
         </w:tc>
@@ -10052,7 +10058,17 @@
                 <w:sz w:val="22"/>
                 <w:szCs w:val="22"/>
               </w:rPr>
-              <w:t>Analiza la obra</w:t>
+              <w:t xml:space="preserve">Comprende la obra </w:t>
+            </w:r>
+            <w:r>
+              <w:rPr>
+                <w:rFonts w:ascii="Arial Unicode MS" w:eastAsia="Arial Unicode MS" w:hAnsi="Arial Unicode MS" w:cs="Arial Unicode MS"/>
+                <w:i/>
+                <w:color w:val="000000"/>
+                <w:sz w:val="22"/>
+                <w:szCs w:val="22"/>
+              </w:rPr>
+              <w:t>Cien años de soledad</w:t>
             </w:r>
           </w:p>
         </w:tc>
@@ -10103,35 +10119,7 @@
                 <w:sz w:val="22"/>
                 <w:szCs w:val="22"/>
               </w:rPr>
-              <w:t xml:space="preserve">Actividad para </w:t>
-            </w:r>
-            <w:r>
-              <w:rPr>
-                <w:rFonts w:ascii="Arial Unicode MS" w:eastAsia="Arial Unicode MS" w:hAnsi="Arial Unicode MS" w:cs="Arial Unicode MS"/>
-                <w:color w:val="000000"/>
-                <w:sz w:val="22"/>
-                <w:szCs w:val="22"/>
-              </w:rPr>
-              <w:t>comprender</w:t>
-            </w:r>
-            <w:r>
-              <w:rPr>
-                <w:rFonts w:ascii="Arial Unicode MS" w:eastAsia="Arial Unicode MS" w:hAnsi="Arial Unicode MS" w:cs="Arial Unicode MS"/>
-                <w:color w:val="000000"/>
-                <w:sz w:val="22"/>
-                <w:szCs w:val="22"/>
-              </w:rPr>
-              <w:t xml:space="preserve"> </w:t>
-            </w:r>
-            <w:r>
-              <w:rPr>
-                <w:rFonts w:ascii="Arial Unicode MS" w:eastAsia="Arial Unicode MS" w:hAnsi="Arial Unicode MS" w:cs="Arial Unicode MS"/>
-                <w:i/>
-                <w:color w:val="000000"/>
-                <w:sz w:val="22"/>
-                <w:szCs w:val="22"/>
-              </w:rPr>
-              <w:t>Cien años de soledad</w:t>
+              <w:t>Actividad para inferir ideas explicitas e implícitas en la obra Cien años de soledad</w:t>
             </w:r>
           </w:p>
         </w:tc>
@@ -10489,6 +10477,7 @@
           <w:sz w:val="22"/>
           <w:szCs w:val="22"/>
         </w:rPr>
+        <w:lastRenderedPageBreak/>
         <w:t xml:space="preserve">De esta manera, García Márquez expone cómo la enfermedad se asemeja al amor, puesto que en ambos casos invalida cualquier estímulo diferente a la añoranza y a la salud. La única manera de curarse </w:t>
       </w:r>
       <w:r>
@@ -10537,16 +10526,7 @@
           <w:sz w:val="22"/>
           <w:szCs w:val="22"/>
         </w:rPr>
-        <w:t xml:space="preserve">Por esta razón </w:t>
-      </w:r>
-      <w:r>
-        <w:rPr>
-          <w:rFonts w:ascii="Arial Unicode MS" w:eastAsia="Arial Unicode MS" w:hAnsi="Arial Unicode MS" w:cs="Arial Unicode MS"/>
-          <w:sz w:val="22"/>
-          <w:szCs w:val="22"/>
-        </w:rPr>
-        <w:lastRenderedPageBreak/>
-        <w:t>los personajes se van realizando y desrealizando entre sus pensamientos, siempre poblados por el depositario de la devoción y puestos a prueba por la vida y el azar.</w:t>
+        <w:t>Por esta razón los personajes se van realizando y desrealizando entre sus pensamientos, siempre poblados por el depositario de la devoción y puestos a prueba por la vida y el azar.</w:t>
       </w:r>
     </w:p>
     <w:p>
@@ -11042,6 +11022,15 @@
         </w:rPr>
         <w:t xml:space="preserve"> prontamente reconocimiento entre la juventud colombiana. Este escritor deslumbró el contexto literario de su época y sigue sorprendiendo a las generaciones más recientes. </w:t>
       </w:r>
+    </w:p>
+    <w:p>
+      <w:pPr>
+        <w:rPr>
+          <w:rFonts w:ascii="Arial Unicode MS" w:eastAsia="Arial Unicode MS" w:hAnsi="Arial Unicode MS" w:cs="Arial Unicode MS"/>
+          <w:sz w:val="22"/>
+          <w:szCs w:val="22"/>
+        </w:rPr>
+      </w:pPr>
     </w:p>
     <w:p>
       <w:pPr>
@@ -11090,6 +11079,7 @@
                 <w:sz w:val="22"/>
                 <w:szCs w:val="22"/>
               </w:rPr>
+              <w:lastRenderedPageBreak/>
               <w:t>Imagen (fotografía, gráfica o ilustración)</w:t>
             </w:r>
           </w:p>
@@ -11372,7 +11362,6 @@
                 <w:sz w:val="22"/>
                 <w:szCs w:val="22"/>
               </w:rPr>
-              <w:lastRenderedPageBreak/>
               <w:t>Pie de imagen</w:t>
             </w:r>
           </w:p>
@@ -11848,6 +11837,7 @@
           <w:sz w:val="22"/>
           <w:szCs w:val="22"/>
         </w:rPr>
+        <w:lastRenderedPageBreak/>
         <w:t>￭</w:t>
       </w:r>
       <w:r>
@@ -11901,7 +11891,6 @@
           <w:sz w:val="22"/>
           <w:szCs w:val="22"/>
         </w:rPr>
-        <w:lastRenderedPageBreak/>
         <w:t>￭</w:t>
       </w:r>
       <w:r>
@@ -12278,7 +12267,7 @@
                 <w:sz w:val="22"/>
                 <w:szCs w:val="22"/>
               </w:rPr>
-              <w:t>Relaciona contextos</w:t>
+              <w:t>Infiere ideas</w:t>
             </w:r>
           </w:p>
         </w:tc>
@@ -12329,16 +12318,7 @@
                 <w:sz w:val="22"/>
                 <w:szCs w:val="22"/>
               </w:rPr>
-              <w:t>Actividad para identificar los temas de la obra</w:t>
-            </w:r>
-            <w:r>
-              <w:rPr>
-                <w:rFonts w:ascii="Arial Unicode MS" w:eastAsia="Arial Unicode MS" w:hAnsi="Arial Unicode MS" w:cs="Arial Unicode MS"/>
-                <w:color w:val="000000"/>
-                <w:sz w:val="22"/>
-                <w:szCs w:val="22"/>
-              </w:rPr>
-              <w:t xml:space="preserve"> </w:t>
+              <w:t xml:space="preserve">Actividad para deducir ideas de la obra </w:t>
             </w:r>
             <w:r>
               <w:rPr>
@@ -12348,27 +12328,7 @@
                 <w:sz w:val="22"/>
                 <w:szCs w:val="22"/>
               </w:rPr>
-              <w:t>¡</w:t>
-            </w:r>
-            <w:r>
-              <w:rPr>
-                <w:rFonts w:ascii="Arial Unicode MS" w:eastAsia="Arial Unicode MS" w:hAnsi="Arial Unicode MS" w:cs="Arial Unicode MS"/>
-                <w:i/>
-                <w:color w:val="000000"/>
-                <w:sz w:val="22"/>
-                <w:szCs w:val="22"/>
-              </w:rPr>
-              <w:t>Que viva la música</w:t>
-            </w:r>
-            <w:r>
-              <w:rPr>
-                <w:rFonts w:ascii="Arial Unicode MS" w:eastAsia="Arial Unicode MS" w:hAnsi="Arial Unicode MS" w:cs="Arial Unicode MS"/>
-                <w:i/>
-                <w:color w:val="000000"/>
-                <w:sz w:val="22"/>
-                <w:szCs w:val="22"/>
-              </w:rPr>
-              <w:t>!</w:t>
+              <w:t>¡Que viva la música!</w:t>
             </w:r>
           </w:p>
         </w:tc>
@@ -12670,6 +12630,7 @@
                 <w:sz w:val="22"/>
                 <w:szCs w:val="22"/>
               </w:rPr>
+              <w:lastRenderedPageBreak/>
               <w:t>Descripción</w:t>
             </w:r>
           </w:p>
@@ -12694,7 +12655,7 @@
                 <w:sz w:val="22"/>
                 <w:szCs w:val="22"/>
               </w:rPr>
-              <w:t>Actividad que distingue las características literarias de la novela</w:t>
+              <w:t>Actividad para distinguir las características literarias de la novela</w:t>
             </w:r>
           </w:p>
         </w:tc>
@@ -12776,7 +12737,6 @@
                 <w:sz w:val="22"/>
                 <w:szCs w:val="22"/>
               </w:rPr>
-              <w:lastRenderedPageBreak/>
               <w:t>Practica (recurso de ejercitación)</w:t>
             </w:r>
           </w:p>
@@ -13142,8 +13102,6 @@
           <w:lang w:val="es-ES"/>
         </w:rPr>
       </w:pPr>
-      <w:bookmarkStart w:id="0" w:name="_GoBack"/>
-      <w:bookmarkEnd w:id="0"/>
     </w:p>
     <w:p>
       <w:pPr>
@@ -13989,33 +13947,6 @@
           <w:rFonts w:ascii="Arial Unicode MS" w:eastAsia="Arial Unicode MS" w:hAnsi="Arial Unicode MS" w:cs="Arial Unicode MS"/>
           <w:sz w:val="22"/>
           <w:szCs w:val="22"/>
-        </w:rPr>
-      </w:pPr>
-    </w:p>
-    <w:p>
-      <w:pPr>
-        <w:rPr>
-          <w:rFonts w:ascii="Arial Unicode MS" w:eastAsia="Arial Unicode MS" w:hAnsi="Arial Unicode MS" w:cs="Arial Unicode MS"/>
-          <w:sz w:val="22"/>
-          <w:szCs w:val="22"/>
-        </w:rPr>
-      </w:pPr>
-    </w:p>
-    <w:p>
-      <w:pPr>
-        <w:rPr>
-          <w:rFonts w:ascii="Arial Unicode MS" w:eastAsia="Arial Unicode MS" w:hAnsi="Arial Unicode MS" w:cs="Arial Unicode MS"/>
-          <w:sz w:val="22"/>
-          <w:szCs w:val="22"/>
-        </w:rPr>
-      </w:pPr>
-    </w:p>
-    <w:p>
-      <w:pPr>
-        <w:rPr>
-          <w:rFonts w:ascii="Arial Unicode MS" w:eastAsia="Arial Unicode MS" w:hAnsi="Arial Unicode MS" w:cs="Arial Unicode MS"/>
-          <w:sz w:val="22"/>
-          <w:szCs w:val="22"/>
           <w:lang w:val="es-CO" w:eastAsia="en-US"/>
         </w:rPr>
       </w:pPr>
@@ -15022,39 +14953,6 @@
     <w:p>
       <w:pPr>
         <w:pStyle w:val="Prrafodelista"/>
-        <w:ind w:left="2484" w:firstLine="348"/>
-        <w:rPr>
-          <w:rFonts w:ascii="Arial Unicode MS" w:eastAsia="Arial Unicode MS" w:hAnsi="Arial Unicode MS" w:cs="Arial Unicode MS"/>
-          <w:sz w:val="22"/>
-          <w:szCs w:val="22"/>
-        </w:rPr>
-      </w:pPr>
-    </w:p>
-    <w:p>
-      <w:pPr>
-        <w:pStyle w:val="Prrafodelista"/>
-        <w:ind w:left="2484" w:firstLine="348"/>
-        <w:rPr>
-          <w:rFonts w:ascii="Arial Unicode MS" w:eastAsia="Arial Unicode MS" w:hAnsi="Arial Unicode MS" w:cs="Arial Unicode MS"/>
-          <w:sz w:val="22"/>
-          <w:szCs w:val="22"/>
-        </w:rPr>
-      </w:pPr>
-    </w:p>
-    <w:p>
-      <w:pPr>
-        <w:pStyle w:val="Prrafodelista"/>
-        <w:ind w:left="2484" w:firstLine="348"/>
-        <w:rPr>
-          <w:rFonts w:ascii="Arial Unicode MS" w:eastAsia="Arial Unicode MS" w:hAnsi="Arial Unicode MS" w:cs="Arial Unicode MS"/>
-          <w:sz w:val="22"/>
-          <w:szCs w:val="22"/>
-        </w:rPr>
-      </w:pPr>
-    </w:p>
-    <w:p>
-      <w:pPr>
-        <w:pStyle w:val="Prrafodelista"/>
         <w:ind w:left="1068"/>
         <w:rPr>
           <w:rFonts w:ascii="Arial Unicode MS" w:eastAsia="Arial Unicode MS" w:hAnsi="Arial Unicode MS" w:cs="Arial Unicode MS"/>
@@ -15267,7 +15165,7 @@
                 <w:sz w:val="22"/>
                 <w:szCs w:val="22"/>
               </w:rPr>
-              <w:t>Interactivo que realiza una presentación de los principales constituyentes de la oración: sujeto y predicado</w:t>
+              <w:t>Interactivo que expone  los constituyentes de la oración: sujeto y predicado</w:t>
             </w:r>
           </w:p>
         </w:tc>
@@ -16940,7 +16838,7 @@
                 <w:sz w:val="22"/>
                 <w:szCs w:val="22"/>
               </w:rPr>
-              <w:t>Ordena secuencias de predicados</w:t>
+              <w:t>Reconoce predicados</w:t>
             </w:r>
           </w:p>
         </w:tc>
@@ -16993,7 +16891,7 @@
                 <w:sz w:val="22"/>
                 <w:szCs w:val="22"/>
               </w:rPr>
-              <w:t>Actividad para determinar el uso de predicados</w:t>
+              <w:t>Actividad para determinar el uso de predicados de acuerdo al contexto</w:t>
             </w:r>
           </w:p>
         </w:tc>
@@ -17124,6 +17022,24 @@
     </w:p>
     <w:p>
       <w:pPr>
+        <w:rPr>
+          <w:rFonts w:ascii="Arial Unicode MS" w:eastAsia="Arial Unicode MS" w:hAnsi="Arial Unicode MS" w:cs="Arial Unicode MS"/>
+          <w:sz w:val="22"/>
+          <w:szCs w:val="22"/>
+        </w:rPr>
+      </w:pPr>
+    </w:p>
+    <w:p>
+      <w:pPr>
+        <w:rPr>
+          <w:rFonts w:ascii="Arial Unicode MS" w:eastAsia="Arial Unicode MS" w:hAnsi="Arial Unicode MS" w:cs="Arial Unicode MS"/>
+          <w:sz w:val="22"/>
+          <w:szCs w:val="22"/>
+        </w:rPr>
+      </w:pPr>
+    </w:p>
+    <w:p>
+      <w:pPr>
         <w:ind w:left="708" w:firstLine="708"/>
         <w:rPr>
           <w:rFonts w:ascii="Arial Unicode MS" w:eastAsia="Arial Unicode MS" w:hAnsi="Arial Unicode MS" w:cs="Arial Unicode MS"/>
@@ -17137,6 +17053,7 @@
           <w:sz w:val="22"/>
           <w:szCs w:val="22"/>
         </w:rPr>
+        <w:lastRenderedPageBreak/>
         <w:t>Gabriel García Márquez</w:t>
       </w:r>
       <w:r>
@@ -18739,6 +18656,7 @@
           <w:sz w:val="22"/>
           <w:szCs w:val="22"/>
         </w:rPr>
+        <w:lastRenderedPageBreak/>
         <w:t>pr</w:t>
       </w:r>
       <w:r>
@@ -18831,7 +18749,6 @@
           <w:szCs w:val="22"/>
           <w:lang w:val="es-CO" w:eastAsia="es-CO"/>
         </w:rPr>
-        <w:lastRenderedPageBreak/>
         <mc:AlternateContent>
           <mc:Choice Requires="wps">
             <w:drawing>
@@ -20129,6 +20046,7 @@
           <w:sz w:val="22"/>
           <w:szCs w:val="22"/>
         </w:rPr>
+        <w:lastRenderedPageBreak/>
         <w:t>Ganar, perder, qué importa</w:t>
       </w:r>
       <w:r>
@@ -20209,7 +20127,6 @@
                 <w:sz w:val="22"/>
                 <w:szCs w:val="22"/>
               </w:rPr>
-              <w:lastRenderedPageBreak/>
               <w:t xml:space="preserve">Profundiza  (recurso de </w:t>
             </w:r>
             <w:r>
@@ -20393,43 +20310,7 @@
                 <w:sz w:val="22"/>
                 <w:szCs w:val="22"/>
               </w:rPr>
-              <w:t xml:space="preserve">Interactivo que sirve para esquematizar los pasos </w:t>
-            </w:r>
-            <w:r>
-              <w:rPr>
-                <w:rFonts w:ascii="Arial Unicode MS" w:eastAsia="Arial Unicode MS" w:hAnsi="Arial Unicode MS" w:cs="Arial Unicode MS"/>
-                <w:color w:val="000000"/>
-                <w:sz w:val="22"/>
-                <w:szCs w:val="22"/>
-              </w:rPr>
-              <w:t>a</w:t>
-            </w:r>
-            <w:r>
-              <w:rPr>
-                <w:rFonts w:ascii="Arial Unicode MS" w:eastAsia="Arial Unicode MS" w:hAnsi="Arial Unicode MS" w:cs="Arial Unicode MS"/>
-                <w:color w:val="000000"/>
-                <w:sz w:val="22"/>
-                <w:szCs w:val="22"/>
-              </w:rPr>
-              <w:t xml:space="preserve"> </w:t>
-            </w:r>
-            <w:r>
-              <w:rPr>
-                <w:rFonts w:ascii="Arial Unicode MS" w:eastAsia="Arial Unicode MS" w:hAnsi="Arial Unicode MS" w:cs="Arial Unicode MS"/>
-                <w:color w:val="000000"/>
-                <w:sz w:val="22"/>
-                <w:szCs w:val="22"/>
-              </w:rPr>
-              <w:t>realizar en el análi</w:t>
-            </w:r>
-            <w:r>
-              <w:rPr>
-                <w:rFonts w:ascii="Arial Unicode MS" w:eastAsia="Arial Unicode MS" w:hAnsi="Arial Unicode MS" w:cs="Arial Unicode MS"/>
-                <w:color w:val="000000"/>
-                <w:sz w:val="22"/>
-                <w:szCs w:val="22"/>
-              </w:rPr>
-              <w:t>sis de las oraciones compuestas</w:t>
+              <w:t>Interactivo que expone los pasos para analizar oraciones compuestas</w:t>
             </w:r>
           </w:p>
         </w:tc>
@@ -21252,6 +21133,24 @@
         </w:rPr>
       </w:pPr>
     </w:p>
+    <w:p>
+      <w:pPr>
+        <w:rPr>
+          <w:rFonts w:ascii="Arial Unicode MS" w:eastAsia="Arial Unicode MS" w:hAnsi="Arial Unicode MS" w:cs="Arial Unicode MS"/>
+          <w:sz w:val="22"/>
+          <w:szCs w:val="22"/>
+        </w:rPr>
+      </w:pPr>
+    </w:p>
+    <w:p>
+      <w:pPr>
+        <w:rPr>
+          <w:rFonts w:ascii="Arial Unicode MS" w:eastAsia="Arial Unicode MS" w:hAnsi="Arial Unicode MS" w:cs="Arial Unicode MS"/>
+          <w:sz w:val="22"/>
+          <w:szCs w:val="22"/>
+        </w:rPr>
+      </w:pPr>
+    </w:p>
     <w:tbl>
       <w:tblPr>
         <w:tblStyle w:val="Tablaconcuadrcula"/>
@@ -21289,6 +21188,7 @@
                 <w:sz w:val="22"/>
                 <w:szCs w:val="22"/>
               </w:rPr>
+              <w:lastRenderedPageBreak/>
               <w:t>Practica  (recurso de ejercitación )</w:t>
             </w:r>
           </w:p>
@@ -21401,7 +21301,16 @@
                 <w:sz w:val="22"/>
                 <w:szCs w:val="22"/>
               </w:rPr>
-              <w:t xml:space="preserve">Relaciona proposiciones </w:t>
+              <w:t xml:space="preserve">Relaciona </w:t>
+            </w:r>
+            <w:r>
+              <w:rPr>
+                <w:rFonts w:ascii="Arial Unicode MS" w:eastAsia="Arial Unicode MS" w:hAnsi="Arial Unicode MS" w:cs="Arial Unicode MS"/>
+                <w:color w:val="000000"/>
+                <w:sz w:val="22"/>
+                <w:szCs w:val="22"/>
+              </w:rPr>
+              <w:t>oraciones compuestas</w:t>
             </w:r>
           </w:p>
         </w:tc>
@@ -21452,16 +21361,34 @@
                 <w:sz w:val="22"/>
                 <w:szCs w:val="22"/>
               </w:rPr>
-              <w:t>Actividad para asociar propos</w:t>
-            </w:r>
-            <w:r>
-              <w:rPr>
-                <w:rFonts w:ascii="Arial Unicode MS" w:eastAsia="Arial Unicode MS" w:hAnsi="Arial Unicode MS" w:cs="Arial Unicode MS"/>
-                <w:color w:val="000000"/>
-                <w:sz w:val="22"/>
-                <w:szCs w:val="22"/>
-              </w:rPr>
-              <w:t>iciones de oraciones compuestas</w:t>
+              <w:t xml:space="preserve">Actividad para asociar </w:t>
+            </w:r>
+            <w:r>
+              <w:rPr>
+                <w:rFonts w:ascii="Arial Unicode MS" w:eastAsia="Arial Unicode MS" w:hAnsi="Arial Unicode MS" w:cs="Arial Unicode MS"/>
+                <w:color w:val="000000"/>
+                <w:sz w:val="22"/>
+                <w:szCs w:val="22"/>
+              </w:rPr>
+              <w:t xml:space="preserve">oraciones </w:t>
+            </w:r>
+            <w:r>
+              <w:rPr>
+                <w:rFonts w:ascii="Arial Unicode MS" w:eastAsia="Arial Unicode MS" w:hAnsi="Arial Unicode MS" w:cs="Arial Unicode MS"/>
+                <w:color w:val="000000"/>
+                <w:sz w:val="22"/>
+                <w:szCs w:val="22"/>
+              </w:rPr>
+              <w:t>compuestas</w:t>
+            </w:r>
+            <w:r>
+              <w:rPr>
+                <w:rFonts w:ascii="Arial Unicode MS" w:eastAsia="Arial Unicode MS" w:hAnsi="Arial Unicode MS" w:cs="Arial Unicode MS"/>
+                <w:color w:val="000000"/>
+                <w:sz w:val="22"/>
+                <w:szCs w:val="22"/>
+              </w:rPr>
+              <w:t xml:space="preserve"> a partir de los nexos</w:t>
             </w:r>
           </w:p>
         </w:tc>
@@ -21504,7 +21431,6 @@
           <w:szCs w:val="22"/>
           <w:highlight w:val="yellow"/>
         </w:rPr>
-        <w:lastRenderedPageBreak/>
         <w:t xml:space="preserve">[SECCIÓN </w:t>
       </w:r>
       <w:r>
@@ -22258,6 +22184,36 @@
         </w:rPr>
         <w:t xml:space="preserve"> también indican el modo temporal del nexo].</w:t>
       </w:r>
+    </w:p>
+    <w:p>
+      <w:pPr>
+        <w:ind w:left="360"/>
+        <w:rPr>
+          <w:rFonts w:ascii="Arial Unicode MS" w:eastAsia="Arial Unicode MS" w:hAnsi="Arial Unicode MS" w:cs="Arial Unicode MS"/>
+          <w:sz w:val="22"/>
+          <w:szCs w:val="22"/>
+        </w:rPr>
+      </w:pPr>
+    </w:p>
+    <w:p>
+      <w:pPr>
+        <w:ind w:left="360"/>
+        <w:rPr>
+          <w:rFonts w:ascii="Arial Unicode MS" w:eastAsia="Arial Unicode MS" w:hAnsi="Arial Unicode MS" w:cs="Arial Unicode MS"/>
+          <w:sz w:val="22"/>
+          <w:szCs w:val="22"/>
+        </w:rPr>
+      </w:pPr>
+    </w:p>
+    <w:p>
+      <w:pPr>
+        <w:ind w:left="360"/>
+        <w:rPr>
+          <w:rFonts w:ascii="Arial Unicode MS" w:eastAsia="Arial Unicode MS" w:hAnsi="Arial Unicode MS" w:cs="Arial Unicode MS"/>
+          <w:sz w:val="22"/>
+          <w:szCs w:val="22"/>
+        </w:rPr>
+      </w:pPr>
     </w:p>
     <w:p>
       <w:pPr>
@@ -22302,6 +22258,7 @@
                 <w:sz w:val="22"/>
                 <w:szCs w:val="22"/>
               </w:rPr>
+              <w:lastRenderedPageBreak/>
               <w:t>Clases de nexos subordinante</w:t>
             </w:r>
             <w:r>
@@ -22934,7 +22891,6 @@
                 <w:sz w:val="22"/>
                 <w:szCs w:val="22"/>
               </w:rPr>
-              <w:lastRenderedPageBreak/>
               <w:t>Concesivo</w:t>
             </w:r>
             <w:r>
@@ -23514,7 +23470,7 @@
                 <w:sz w:val="22"/>
                 <w:szCs w:val="22"/>
               </w:rPr>
-              <w:t>Identifica los nexos de las oraciones compuestas</w:t>
+              <w:t>Clasifica los nexos</w:t>
             </w:r>
           </w:p>
         </w:tc>
@@ -23565,7 +23521,7 @@
                 <w:sz w:val="22"/>
                 <w:szCs w:val="22"/>
               </w:rPr>
-              <w:t>Actividad para repasar los nexos que introducen oraciones coordinadas y subordinadas</w:t>
+              <w:t>Actividad para reconocer los nexos de las oraciones compuestas</w:t>
             </w:r>
           </w:p>
         </w:tc>
@@ -23666,6 +23622,15 @@
         </w:rPr>
         <w:t>.</w:t>
       </w:r>
+    </w:p>
+    <w:p>
+      <w:pPr>
+        <w:rPr>
+          <w:rFonts w:ascii="Arial Unicode MS" w:eastAsia="Arial Unicode MS" w:hAnsi="Arial Unicode MS" w:cs="Arial Unicode MS"/>
+          <w:sz w:val="22"/>
+          <w:szCs w:val="22"/>
+        </w:rPr>
+      </w:pPr>
     </w:p>
     <w:p>
       <w:pPr>
@@ -23713,6 +23678,7 @@
                 <w:sz w:val="22"/>
                 <w:szCs w:val="22"/>
               </w:rPr>
+              <w:lastRenderedPageBreak/>
               <w:t>Practica  (recurso de ejercitación )</w:t>
             </w:r>
           </w:p>
@@ -24056,17 +24022,7 @@
           <w:szCs w:val="22"/>
           <w:lang w:val="es-CO" w:eastAsia="es-CO"/>
         </w:rPr>
-        <w:t xml:space="preserve"> y </w:t>
-      </w:r>
-      <w:r>
-        <w:rPr>
-          <w:rFonts w:ascii="Arial Unicode MS" w:eastAsia="Arial Unicode MS" w:hAnsi="Arial Unicode MS" w:cs="Arial Unicode MS"/>
-          <w:sz w:val="22"/>
-          <w:szCs w:val="22"/>
-          <w:lang w:val="es-CO" w:eastAsia="es-CO"/>
-        </w:rPr>
-        <w:lastRenderedPageBreak/>
-        <w:t xml:space="preserve">el paréntesis </w:t>
+        <w:t xml:space="preserve"> y el paréntesis </w:t>
       </w:r>
       <w:proofErr w:type="gramStart"/>
       <w:r>
@@ -24745,6 +24701,30 @@
         </w:rPr>
         <w:t>— Nada. Todo está bien.</w:t>
       </w:r>
+    </w:p>
+    <w:p>
+      <w:pPr>
+        <w:shd w:val="clear" w:color="auto" w:fill="FFFFFF"/>
+        <w:rPr>
+          <w:rFonts w:ascii="Arial Unicode MS" w:eastAsia="Arial Unicode MS" w:hAnsi="Arial Unicode MS" w:cs="Arial Unicode MS"/>
+          <w:color w:val="333333"/>
+          <w:sz w:val="22"/>
+          <w:szCs w:val="22"/>
+          <w:lang w:val="es-CO" w:eastAsia="es-CO"/>
+        </w:rPr>
+      </w:pPr>
+    </w:p>
+    <w:p>
+      <w:pPr>
+        <w:shd w:val="clear" w:color="auto" w:fill="FFFFFF"/>
+        <w:rPr>
+          <w:rFonts w:ascii="Arial Unicode MS" w:eastAsia="Arial Unicode MS" w:hAnsi="Arial Unicode MS" w:cs="Arial Unicode MS"/>
+          <w:color w:val="333333"/>
+          <w:sz w:val="22"/>
+          <w:szCs w:val="22"/>
+          <w:lang w:val="es-CO" w:eastAsia="es-CO"/>
+        </w:rPr>
+      </w:pPr>
     </w:p>
     <w:p>
       <w:pPr>
@@ -24810,6 +24790,7 @@
                 <w:sz w:val="22"/>
                 <w:szCs w:val="22"/>
               </w:rPr>
+              <w:lastRenderedPageBreak/>
               <w:t>Imagen (fotografía, gráfica o ilustración)</w:t>
             </w:r>
           </w:p>
@@ -25141,7 +25122,6 @@
                 <w:sz w:val="22"/>
                 <w:szCs w:val="22"/>
               </w:rPr>
-              <w:lastRenderedPageBreak/>
               <w:t>Ubicación del pie de imagen</w:t>
             </w:r>
           </w:p>
@@ -25663,6 +25643,7 @@
           <w:szCs w:val="22"/>
           <w:lang w:val="es-CO" w:eastAsia="es-CO"/>
         </w:rPr>
+        <w:lastRenderedPageBreak/>
         <w:t>— Narrativo</w:t>
       </w:r>
     </w:p>
@@ -26090,7 +26071,7 @@
                 <w:sz w:val="22"/>
                 <w:szCs w:val="22"/>
               </w:rPr>
-              <w:t>Distingue el uso de la raya</w:t>
+              <w:t>Selecciona el signo ortográfico</w:t>
             </w:r>
           </w:p>
         </w:tc>
@@ -26125,7 +26106,6 @@
                 <w:sz w:val="22"/>
                 <w:szCs w:val="22"/>
               </w:rPr>
-              <w:lastRenderedPageBreak/>
               <w:t>Descripción</w:t>
             </w:r>
           </w:p>
@@ -26157,34 +26137,16 @@
                 <w:sz w:val="22"/>
                 <w:szCs w:val="22"/>
               </w:rPr>
-              <w:t xml:space="preserve">Actividad para diferenciar el uso de la raya de acuerdo </w:t>
-            </w:r>
-            <w:r>
-              <w:rPr>
-                <w:rFonts w:ascii="Arial Unicode MS" w:eastAsia="Arial Unicode MS" w:hAnsi="Arial Unicode MS" w:cs="Arial Unicode MS"/>
-                <w:color w:val="000000"/>
-                <w:sz w:val="22"/>
-                <w:szCs w:val="22"/>
-              </w:rPr>
-              <w:t>con</w:t>
-            </w:r>
-            <w:r>
-              <w:rPr>
-                <w:rFonts w:ascii="Arial Unicode MS" w:eastAsia="Arial Unicode MS" w:hAnsi="Arial Unicode MS" w:cs="Arial Unicode MS"/>
-                <w:color w:val="000000"/>
-                <w:sz w:val="22"/>
-                <w:szCs w:val="22"/>
-              </w:rPr>
-              <w:t xml:space="preserve"> </w:t>
-            </w:r>
-            <w:r>
-              <w:rPr>
-                <w:rFonts w:ascii="Arial Unicode MS" w:eastAsia="Arial Unicode MS" w:hAnsi="Arial Unicode MS" w:cs="Arial Unicode MS"/>
-                <w:color w:val="000000"/>
-                <w:sz w:val="22"/>
-                <w:szCs w:val="22"/>
-              </w:rPr>
-              <w:t>los contextos</w:t>
+              <w:t xml:space="preserve">Actividad para diferenciar el uso de la raya de </w:t>
+            </w:r>
+            <w:r>
+              <w:rPr>
+                <w:rFonts w:ascii="Arial Unicode MS" w:eastAsia="Arial Unicode MS" w:hAnsi="Arial Unicode MS" w:cs="Arial Unicode MS"/>
+                <w:color w:val="000000"/>
+                <w:sz w:val="22"/>
+                <w:szCs w:val="22"/>
+              </w:rPr>
+              <w:t>otros signos</w:t>
             </w:r>
           </w:p>
         </w:tc>
@@ -26727,6 +26689,7 @@
           <w:szCs w:val="22"/>
           <w:lang w:val="es-CO" w:eastAsia="es-CO"/>
         </w:rPr>
+        <w:lastRenderedPageBreak/>
         <w:t xml:space="preserve">￭  </w:t>
       </w:r>
       <w:r>
@@ -27081,7 +27044,6 @@
           <w:szCs w:val="22"/>
           <w:lang w:val="es-CO" w:eastAsia="es-CO"/>
         </w:rPr>
-        <w:lastRenderedPageBreak/>
         <w:t>￭</w:t>
       </w:r>
       <w:r>
@@ -27687,39 +27649,6 @@
         </w:rPr>
       </w:pPr>
     </w:p>
-    <w:p>
-      <w:pPr>
-        <w:shd w:val="clear" w:color="auto" w:fill="FFFFFF"/>
-        <w:rPr>
-          <w:rFonts w:ascii="Arial Unicode MS" w:eastAsia="Arial Unicode MS" w:hAnsi="Arial Unicode MS" w:cs="Arial Unicode MS"/>
-          <w:sz w:val="22"/>
-          <w:szCs w:val="22"/>
-          <w:lang w:val="es-CO" w:eastAsia="es-CO"/>
-        </w:rPr>
-      </w:pPr>
-    </w:p>
-    <w:p>
-      <w:pPr>
-        <w:shd w:val="clear" w:color="auto" w:fill="FFFFFF"/>
-        <w:rPr>
-          <w:rFonts w:ascii="Arial Unicode MS" w:eastAsia="Arial Unicode MS" w:hAnsi="Arial Unicode MS" w:cs="Arial Unicode MS"/>
-          <w:sz w:val="22"/>
-          <w:szCs w:val="22"/>
-          <w:lang w:val="es-CO" w:eastAsia="es-CO"/>
-        </w:rPr>
-      </w:pPr>
-    </w:p>
-    <w:p>
-      <w:pPr>
-        <w:shd w:val="clear" w:color="auto" w:fill="FFFFFF"/>
-        <w:rPr>
-          <w:rFonts w:ascii="Arial Unicode MS" w:eastAsia="Arial Unicode MS" w:hAnsi="Arial Unicode MS" w:cs="Arial Unicode MS"/>
-          <w:sz w:val="22"/>
-          <w:szCs w:val="22"/>
-          <w:lang w:val="es-CO" w:eastAsia="es-CO"/>
-        </w:rPr>
-      </w:pPr>
-    </w:p>
     <w:tbl>
       <w:tblPr>
         <w:tblW w:w="0" w:type="auto"/>
@@ -28167,7 +28096,7 @@
                 <w:sz w:val="22"/>
                 <w:szCs w:val="22"/>
               </w:rPr>
-              <w:t>Comprende el uso de paréntesis</w:t>
+              <w:t>Analiza  el uso del paréntesis</w:t>
             </w:r>
           </w:p>
         </w:tc>
@@ -28233,7 +28162,7 @@
                 <w:sz w:val="22"/>
                 <w:szCs w:val="22"/>
               </w:rPr>
-              <w:t>Actividad para distinguir el significado del uso del paréntesis</w:t>
+              <w:t>Actividad para distinguir el uso del paréntesis de acuerdo al contexto</w:t>
             </w:r>
           </w:p>
         </w:tc>
@@ -28550,7 +28479,25 @@
                 <w:sz w:val="22"/>
                 <w:szCs w:val="22"/>
               </w:rPr>
-              <w:t>Refuerza tu aprendizaje: Practica los usos del paréntesis, del guion y la raya</w:t>
+              <w:t xml:space="preserve">Refuerza tu aprendizaje: </w:t>
+            </w:r>
+            <w:r>
+              <w:rPr>
+                <w:rFonts w:ascii="Arial Unicode MS" w:eastAsia="Arial Unicode MS" w:hAnsi="Arial Unicode MS" w:cs="Arial Unicode MS"/>
+                <w:color w:val="000000"/>
+                <w:sz w:val="22"/>
+                <w:szCs w:val="22"/>
+              </w:rPr>
+              <w:t>Uso</w:t>
+            </w:r>
+            <w:r>
+              <w:rPr>
+                <w:rFonts w:ascii="Arial Unicode MS" w:eastAsia="Arial Unicode MS" w:hAnsi="Arial Unicode MS" w:cs="Arial Unicode MS"/>
+                <w:color w:val="000000"/>
+                <w:sz w:val="22"/>
+                <w:szCs w:val="22"/>
+              </w:rPr>
+              <w:t xml:space="preserve"> del paréntesis, del guion y la raya</w:t>
             </w:r>
           </w:p>
         </w:tc>
@@ -28616,12 +28563,96 @@
                 <w:sz w:val="22"/>
                 <w:szCs w:val="22"/>
               </w:rPr>
-              <w:t>Actividad para practicar el uso correcto de los signos de puntuación</w:t>
+              <w:t xml:space="preserve">Actividad para practicar el uso correcto de los signos de </w:t>
+            </w:r>
+            <w:r>
+              <w:rPr>
+                <w:rFonts w:ascii="Arial Unicode MS" w:eastAsia="Arial Unicode MS" w:hAnsi="Arial Unicode MS" w:cs="Arial Unicode MS"/>
+                <w:color w:val="000000"/>
+                <w:sz w:val="22"/>
+                <w:szCs w:val="22"/>
+              </w:rPr>
+              <w:t>ortográficos</w:t>
             </w:r>
           </w:p>
         </w:tc>
       </w:tr>
     </w:tbl>
+    <w:p>
+      <w:pPr>
+        <w:shd w:val="clear" w:color="auto" w:fill="FFFFFF"/>
+        <w:tabs>
+          <w:tab w:val="left" w:pos="3507"/>
+        </w:tabs>
+        <w:rPr>
+          <w:rFonts w:ascii="Arial Unicode MS" w:eastAsia="Arial Unicode MS" w:hAnsi="Arial Unicode MS" w:cs="Arial Unicode MS"/>
+          <w:color w:val="333333"/>
+          <w:sz w:val="22"/>
+          <w:szCs w:val="22"/>
+          <w:lang w:eastAsia="es-CO"/>
+        </w:rPr>
+      </w:pPr>
+    </w:p>
+    <w:p>
+      <w:pPr>
+        <w:shd w:val="clear" w:color="auto" w:fill="FFFFFF"/>
+        <w:tabs>
+          <w:tab w:val="left" w:pos="3507"/>
+        </w:tabs>
+        <w:rPr>
+          <w:rFonts w:ascii="Arial Unicode MS" w:eastAsia="Arial Unicode MS" w:hAnsi="Arial Unicode MS" w:cs="Arial Unicode MS"/>
+          <w:color w:val="333333"/>
+          <w:sz w:val="22"/>
+          <w:szCs w:val="22"/>
+          <w:lang w:eastAsia="es-CO"/>
+        </w:rPr>
+      </w:pPr>
+    </w:p>
+    <w:p>
+      <w:pPr>
+        <w:shd w:val="clear" w:color="auto" w:fill="FFFFFF"/>
+        <w:tabs>
+          <w:tab w:val="left" w:pos="3507"/>
+        </w:tabs>
+        <w:rPr>
+          <w:rFonts w:ascii="Arial Unicode MS" w:eastAsia="Arial Unicode MS" w:hAnsi="Arial Unicode MS" w:cs="Arial Unicode MS"/>
+          <w:color w:val="333333"/>
+          <w:sz w:val="22"/>
+          <w:szCs w:val="22"/>
+          <w:lang w:eastAsia="es-CO"/>
+        </w:rPr>
+      </w:pPr>
+    </w:p>
+    <w:p>
+      <w:pPr>
+        <w:shd w:val="clear" w:color="auto" w:fill="FFFFFF"/>
+        <w:tabs>
+          <w:tab w:val="left" w:pos="3507"/>
+        </w:tabs>
+        <w:rPr>
+          <w:rFonts w:ascii="Arial Unicode MS" w:eastAsia="Arial Unicode MS" w:hAnsi="Arial Unicode MS" w:cs="Arial Unicode MS"/>
+          <w:color w:val="333333"/>
+          <w:sz w:val="22"/>
+          <w:szCs w:val="22"/>
+          <w:lang w:eastAsia="es-CO"/>
+        </w:rPr>
+      </w:pPr>
+    </w:p>
+    <w:p>
+      <w:pPr>
+        <w:shd w:val="clear" w:color="auto" w:fill="FFFFFF"/>
+        <w:tabs>
+          <w:tab w:val="left" w:pos="3507"/>
+        </w:tabs>
+        <w:rPr>
+          <w:rFonts w:ascii="Arial Unicode MS" w:eastAsia="Arial Unicode MS" w:hAnsi="Arial Unicode MS" w:cs="Arial Unicode MS"/>
+          <w:color w:val="333333"/>
+          <w:sz w:val="22"/>
+          <w:szCs w:val="22"/>
+          <w:lang w:eastAsia="es-CO"/>
+        </w:rPr>
+      </w:pPr>
+    </w:p>
     <w:p>
       <w:pPr>
         <w:shd w:val="clear" w:color="auto" w:fill="FFFFFF"/>
@@ -28703,6 +28734,7 @@
                 <w:sz w:val="22"/>
                 <w:szCs w:val="22"/>
               </w:rPr>
+              <w:lastRenderedPageBreak/>
               <w:t xml:space="preserve">Practica </w:t>
             </w:r>
             <w:r>
@@ -28914,7 +28946,7 @@
                 <w:sz w:val="22"/>
                 <w:szCs w:val="22"/>
               </w:rPr>
-              <w:t>Actividad para prestar atención a los signos de puntuación de un fragmento teatral, especialmente por lo que respecta al guion y los paréntesis</w:t>
+              <w:t>Actividad para comprender la secuencia narrativa a partir de los signos de puntuación</w:t>
             </w:r>
           </w:p>
         </w:tc>
@@ -29053,17 +29085,7 @@
           <w:szCs w:val="22"/>
           <w:lang w:val="es-CO" w:eastAsia="es-CO"/>
         </w:rPr>
-        <w:t xml:space="preserve">. El ensayo es un texto escrito que tiene como objetivo responder una pregunta o encontrar solución a un problema específico. En otras palabras es el desarrollo de una o varias </w:t>
-      </w:r>
-      <w:r>
-        <w:rPr>
-          <w:rFonts w:ascii="Arial Unicode MS" w:eastAsia="Arial Unicode MS" w:hAnsi="Arial Unicode MS" w:cs="Arial Unicode MS"/>
-          <w:sz w:val="22"/>
-          <w:szCs w:val="22"/>
-          <w:lang w:val="es-CO" w:eastAsia="es-CO"/>
-        </w:rPr>
-        <w:lastRenderedPageBreak/>
-        <w:t xml:space="preserve">ideas con el fin de defender un punto de vista basándose en algunos argumentos. El ensayo es un escrito muy trabajado en contextos académicos, particularmente a nivel universitario. Por ello es importante desde ahora comenzar a estudiar y producir ensayos. </w:t>
+        <w:t xml:space="preserve">. El ensayo es un texto escrito que tiene como objetivo responder una pregunta o encontrar solución a un problema específico. En otras palabras es el desarrollo de una o varias ideas con el fin de defender un punto de vista basándose en algunos argumentos. El ensayo es un escrito muy trabajado en contextos académicos, particularmente a nivel universitario. Por ello es importante desde ahora comenzar a estudiar y producir ensayos. </w:t>
       </w:r>
     </w:p>
     <w:p>
@@ -29623,6 +29645,7 @@
           <w:szCs w:val="22"/>
           <w:lang w:val="es-CO" w:eastAsia="es-CO"/>
         </w:rPr>
+        <w:lastRenderedPageBreak/>
         <w:t xml:space="preserve">El ensayo es un texto académico y científico que tiene como intención comunicativa explicar o defender una idea, por medio del desarrollo de razones. Lo que busca el escritor de un ensayo es </w:t>
       </w:r>
       <w:r>
@@ -30067,7 +30090,6 @@
           <w:szCs w:val="22"/>
           <w:lang w:val="es-CO" w:eastAsia="es-CO"/>
         </w:rPr>
-        <w:lastRenderedPageBreak/>
         <w:t>El ensayo es un texto que presenta</w:t>
       </w:r>
       <w:r>
@@ -30621,7 +30643,17 @@
           <w:szCs w:val="22"/>
           <w:lang w:val="es-CO" w:eastAsia="es-CO"/>
         </w:rPr>
-        <w:t xml:space="preserve"> es una de las características del ensayo pues le permite plantear de manera ordenada una idea y sus diferentes argumentos para ser defendida. La escritura de un ensayo exige la claridad de una idea o tesis y el desarrollo de varios argumentos que se complementan con datos comprobables como hechos</w:t>
+        <w:t xml:space="preserve"> es una de las características del ensayo pues le permite plantear de manera ordenada una idea y sus diferentes argumentos para ser defendida. La escritura de un </w:t>
+      </w:r>
+      <w:r>
+        <w:rPr>
+          <w:rFonts w:ascii="Arial Unicode MS" w:eastAsia="Arial Unicode MS" w:hAnsi="Arial Unicode MS" w:cs="Arial Unicode MS"/>
+          <w:sz w:val="22"/>
+          <w:szCs w:val="22"/>
+          <w:lang w:val="es-CO" w:eastAsia="es-CO"/>
+        </w:rPr>
+        <w:lastRenderedPageBreak/>
+        <w:t>ensayo exige la claridad de una idea o tesis y el desarrollo de varios argumentos que se complementan con datos comprobables como hechos</w:t>
       </w:r>
       <w:r>
         <w:rPr>
@@ -31188,7 +31220,16 @@
                 <w:sz w:val="22"/>
                 <w:szCs w:val="22"/>
               </w:rPr>
-              <w:t>Reconoce un ensayo</w:t>
+              <w:t>Caracteriza</w:t>
+            </w:r>
+            <w:r>
+              <w:rPr>
+                <w:rFonts w:ascii="Arial Unicode MS" w:eastAsia="Arial Unicode MS" w:hAnsi="Arial Unicode MS" w:cs="Arial Unicode MS"/>
+                <w:color w:val="000000"/>
+                <w:sz w:val="22"/>
+                <w:szCs w:val="22"/>
+              </w:rPr>
+              <w:t xml:space="preserve"> un ensayo</w:t>
             </w:r>
           </w:p>
         </w:tc>
@@ -31274,6 +31315,26 @@
       <w:pPr>
         <w:rPr>
           <w:rFonts w:ascii="Arial Unicode MS" w:eastAsia="Arial Unicode MS" w:hAnsi="Arial Unicode MS" w:cs="Arial Unicode MS"/>
+          <w:sz w:val="22"/>
+          <w:szCs w:val="22"/>
+          <w:highlight w:val="yellow"/>
+        </w:rPr>
+      </w:pPr>
+    </w:p>
+    <w:p>
+      <w:pPr>
+        <w:rPr>
+          <w:rFonts w:ascii="Arial Unicode MS" w:eastAsia="Arial Unicode MS" w:hAnsi="Arial Unicode MS" w:cs="Arial Unicode MS"/>
+          <w:sz w:val="22"/>
+          <w:szCs w:val="22"/>
+          <w:highlight w:val="yellow"/>
+        </w:rPr>
+      </w:pPr>
+    </w:p>
+    <w:p>
+      <w:pPr>
+        <w:rPr>
+          <w:rFonts w:ascii="Arial Unicode MS" w:eastAsia="Arial Unicode MS" w:hAnsi="Arial Unicode MS" w:cs="Arial Unicode MS"/>
           <w:b/>
           <w:sz w:val="22"/>
           <w:szCs w:val="22"/>
@@ -31286,6 +31347,7 @@
           <w:szCs w:val="22"/>
           <w:highlight w:val="yellow"/>
         </w:rPr>
+        <w:lastRenderedPageBreak/>
         <w:t xml:space="preserve">[SECCIÓN </w:t>
       </w:r>
       <w:r>
@@ -31474,17 +31536,7 @@
           <w:szCs w:val="22"/>
           <w:lang w:val="es-CO" w:eastAsia="es-CO"/>
         </w:rPr>
-        <w:t xml:space="preserve"> los ensayos tienen en común su objetivo general de explicar y </w:t>
-      </w:r>
-      <w:r>
-        <w:rPr>
-          <w:rFonts w:ascii="Arial Unicode MS" w:eastAsia="Arial Unicode MS" w:hAnsi="Arial Unicode MS" w:cs="Arial Unicode MS"/>
-          <w:sz w:val="22"/>
-          <w:szCs w:val="22"/>
-          <w:lang w:val="es-CO" w:eastAsia="es-CO"/>
-        </w:rPr>
-        <w:lastRenderedPageBreak/>
-        <w:t xml:space="preserve">defender una idea, pero cada uno tiene características particulares: </w:t>
+        <w:t xml:space="preserve"> los ensayos tienen en común su objetivo general de explicar y defender una idea, pero cada uno tiene características particulares: </w:t>
       </w:r>
       <w:r>
         <w:rPr>
@@ -31914,6 +31966,16 @@
           <w:rFonts w:ascii="Arial Unicode MS" w:eastAsia="Arial Unicode MS" w:hAnsi="Arial Unicode MS" w:cs="Arial Unicode MS"/>
           <w:sz w:val="22"/>
           <w:szCs w:val="22"/>
+        </w:rPr>
+      </w:pPr>
+    </w:p>
+    <w:p>
+      <w:pPr>
+        <w:shd w:val="clear" w:color="auto" w:fill="FFFFFF"/>
+        <w:rPr>
+          <w:rFonts w:ascii="Arial Unicode MS" w:eastAsia="Arial Unicode MS" w:hAnsi="Arial Unicode MS" w:cs="Arial Unicode MS"/>
+          <w:sz w:val="22"/>
+          <w:szCs w:val="22"/>
           <w:lang w:val="es-CO" w:eastAsia="es-CO"/>
         </w:rPr>
       </w:pPr>
@@ -31969,6 +32031,7 @@
                 <w:sz w:val="22"/>
                 <w:szCs w:val="22"/>
               </w:rPr>
+              <w:lastRenderedPageBreak/>
               <w:t>Practica</w:t>
             </w:r>
             <w:r>
@@ -32125,16 +32188,16 @@
                 <w:sz w:val="22"/>
                 <w:szCs w:val="22"/>
               </w:rPr>
-              <w:t>E</w:t>
-            </w:r>
-            <w:r>
-              <w:rPr>
-                <w:rFonts w:ascii="Arial Unicode MS" w:eastAsia="Arial Unicode MS" w:hAnsi="Arial Unicode MS" w:cs="Arial Unicode MS"/>
-                <w:color w:val="000000"/>
-                <w:sz w:val="22"/>
-                <w:szCs w:val="22"/>
-              </w:rPr>
-              <w:t>l ensayo</w:t>
+              <w:t>Comprende un</w:t>
+            </w:r>
+            <w:r>
+              <w:rPr>
+                <w:rFonts w:ascii="Arial Unicode MS" w:eastAsia="Arial Unicode MS" w:hAnsi="Arial Unicode MS" w:cs="Arial Unicode MS"/>
+                <w:color w:val="000000"/>
+                <w:sz w:val="22"/>
+                <w:szCs w:val="22"/>
+              </w:rPr>
+              <w:t xml:space="preserve"> ensayo</w:t>
             </w:r>
           </w:p>
         </w:tc>
@@ -32200,7 +32263,7 @@
                 <w:sz w:val="22"/>
                 <w:szCs w:val="22"/>
               </w:rPr>
-              <w:t>Actividad para determinar los elementos de un ensayo</w:t>
+              <w:t>Actividad para inferir ideas explícitas e implícitas en un ensayo</w:t>
             </w:r>
           </w:p>
         </w:tc>
@@ -33035,7 +33098,17 @@
           <w:szCs w:val="22"/>
           <w:lang w:val="es-CO" w:eastAsia="es-CO"/>
         </w:rPr>
-        <w:t xml:space="preserve"> por ello es importante redactar en esta parte del ensayo frases llamativas que enganchen al lector. Existen muchas formas de iniciar una introducción de manera atractiva, entre ellas la inclusión de datos estadísticos, información poco conocida sobre un personaje, datos curiosos de personas, lugares o situaciones, y también frases </w:t>
+        <w:t xml:space="preserve"> por ello es importante redactar en esta parte del ensayo frases llamativas que enganchen al lector. Existen muchas formas de iniciar una introducción de manera atractiva, entre ellas la inclusión de datos estadísticos, información poco conocida sobre un personaje, datos curiosos de personas, </w:t>
+      </w:r>
+      <w:r>
+        <w:rPr>
+          <w:rFonts w:ascii="Arial Unicode MS" w:eastAsia="Arial Unicode MS" w:hAnsi="Arial Unicode MS" w:cs="Arial Unicode MS"/>
+          <w:sz w:val="22"/>
+          <w:szCs w:val="22"/>
+          <w:lang w:val="es-CO" w:eastAsia="es-CO"/>
+        </w:rPr>
+        <w:lastRenderedPageBreak/>
+        <w:t xml:space="preserve">lugares o situaciones, y también frases </w:t>
       </w:r>
       <w:r>
         <w:rPr>
@@ -33758,7 +33831,7 @@
                 <w:sz w:val="22"/>
                 <w:szCs w:val="22"/>
               </w:rPr>
-              <w:t>Interactivo que estudia paso a paso las características que presenta un ensayo</w:t>
+              <w:t>Interactivo que explica las partes de un ensayo</w:t>
             </w:r>
           </w:p>
         </w:tc>
@@ -33778,17 +33851,6 @@
     </w:p>
     <w:p>
       <w:pPr>
-        <w:shd w:val="clear" w:color="auto" w:fill="FFFFFF"/>
-        <w:rPr>
-          <w:rFonts w:ascii="Arial Unicode MS" w:eastAsia="Arial Unicode MS" w:hAnsi="Arial Unicode MS" w:cs="Arial Unicode MS"/>
-          <w:sz w:val="22"/>
-          <w:szCs w:val="22"/>
-          <w:lang w:val="es-CO" w:eastAsia="es-CO"/>
-        </w:rPr>
-      </w:pPr>
-    </w:p>
-    <w:p>
-      <w:pPr>
         <w:rPr>
           <w:rFonts w:ascii="Arial Unicode MS" w:eastAsia="Arial Unicode MS" w:hAnsi="Arial Unicode MS" w:cs="Arial Unicode MS"/>
           <w:color w:val="000000"/>
@@ -34223,17 +34285,7 @@
           <w:szCs w:val="22"/>
           <w:lang w:val="es-CO" w:eastAsia="es-CO"/>
         </w:rPr>
-        <w:t xml:space="preserve">que la pena de muerte es necesaria </w:t>
-      </w:r>
-      <w:r>
-        <w:rPr>
-          <w:rFonts w:ascii="Arial Unicode MS" w:eastAsia="Arial Unicode MS" w:hAnsi="Arial Unicode MS" w:cs="Arial Unicode MS"/>
-          <w:sz w:val="22"/>
-          <w:szCs w:val="22"/>
-          <w:lang w:val="es-CO" w:eastAsia="es-CO"/>
-        </w:rPr>
-        <w:lastRenderedPageBreak/>
-        <w:t>únicamente para aquellos criminales que atentan contra la vida de inocentes niños y madres”</w:t>
+        <w:t>que la pena de muerte es necesaria únicamente para aquellos criminales que atentan contra la vida de inocentes niños y madres”</w:t>
       </w:r>
       <w:r>
         <w:rPr>
@@ -34489,7 +34541,7 @@
       <w:tr>
         <w:tc>
           <w:tcPr>
-            <w:tcW w:w="8978" w:type="dxa"/>
+            <w:tcW w:w="8828" w:type="dxa"/>
             <w:gridSpan w:val="2"/>
             <w:shd w:val="clear" w:color="auto" w:fill="000000" w:themeFill="text1"/>
           </w:tcPr>
@@ -34520,7 +34572,7 @@
       <w:tr>
         <w:tc>
           <w:tcPr>
-            <w:tcW w:w="2518" w:type="dxa"/>
+            <w:tcW w:w="2486" w:type="dxa"/>
           </w:tcPr>
           <w:p>
             <w:pPr>
@@ -34544,7 +34596,7 @@
         </w:tc>
         <w:tc>
           <w:tcPr>
-            <w:tcW w:w="6460" w:type="dxa"/>
+            <w:tcW w:w="6342" w:type="dxa"/>
           </w:tcPr>
           <w:p>
             <w:pPr>
@@ -34572,7 +34624,7 @@
       <w:tr>
         <w:tc>
           <w:tcPr>
-            <w:tcW w:w="2518" w:type="dxa"/>
+            <w:tcW w:w="2486" w:type="dxa"/>
           </w:tcPr>
           <w:p>
             <w:pPr>
@@ -34595,7 +34647,7 @@
         </w:tc>
         <w:tc>
           <w:tcPr>
-            <w:tcW w:w="6460" w:type="dxa"/>
+            <w:tcW w:w="6342" w:type="dxa"/>
           </w:tcPr>
           <w:p>
             <w:pPr>
@@ -34728,6 +34780,7 @@
                 <w:szCs w:val="22"/>
                 <w:lang w:val="es-CO" w:eastAsia="es-CO"/>
               </w:rPr>
+              <w:lastRenderedPageBreak/>
               <w:t>￭</w:t>
             </w:r>
             <w:r>
@@ -34789,6 +34842,28 @@
         </w:tc>
       </w:tr>
     </w:tbl>
+    <w:p>
+      <w:pPr>
+        <w:shd w:val="clear" w:color="auto" w:fill="FFFFFF"/>
+        <w:rPr>
+          <w:rFonts w:ascii="Arial Unicode MS" w:eastAsia="Arial Unicode MS" w:hAnsi="Arial Unicode MS" w:cs="Arial Unicode MS"/>
+          <w:sz w:val="22"/>
+          <w:szCs w:val="22"/>
+          <w:lang w:val="es-CO" w:eastAsia="es-CO"/>
+        </w:rPr>
+      </w:pPr>
+    </w:p>
+    <w:p>
+      <w:pPr>
+        <w:shd w:val="clear" w:color="auto" w:fill="FFFFFF"/>
+        <w:rPr>
+          <w:rFonts w:ascii="Arial Unicode MS" w:eastAsia="Arial Unicode MS" w:hAnsi="Arial Unicode MS" w:cs="Arial Unicode MS"/>
+          <w:sz w:val="22"/>
+          <w:szCs w:val="22"/>
+          <w:lang w:val="es-CO" w:eastAsia="es-CO"/>
+        </w:rPr>
+      </w:pPr>
+    </w:p>
     <w:tbl>
       <w:tblPr>
         <w:tblW w:w="0" w:type="auto"/>
@@ -34938,23 +35013,7 @@
                 <w:sz w:val="22"/>
                 <w:szCs w:val="22"/>
               </w:rPr>
-              <w:t>LE_08_07_REC3</w:t>
-            </w:r>
-            <w:r>
-              <w:rPr>
-                <w:rFonts w:ascii="Arial Unicode MS" w:eastAsia="Arial Unicode MS" w:hAnsi="Arial Unicode MS" w:cs="Arial Unicode MS"/>
-                <w:sz w:val="22"/>
-                <w:szCs w:val="22"/>
-              </w:rPr>
-              <w:t>3</w:t>
-            </w:r>
-            <w:r>
-              <w:rPr>
-                <w:rFonts w:ascii="Arial Unicode MS" w:eastAsia="Arial Unicode MS" w:hAnsi="Arial Unicode MS" w:cs="Arial Unicode MS"/>
-                <w:sz w:val="22"/>
-                <w:szCs w:val="22"/>
-              </w:rPr>
-              <w:t>0</w:t>
+              <w:t>LE_08_07_REC330</w:t>
             </w:r>
           </w:p>
         </w:tc>
@@ -36028,6 +36087,15 @@
               </w:rPr>
               <w:t>Actividad para distinguir las oraciones compuestas</w:t>
             </w:r>
+            <w:r>
+              <w:rPr>
+                <w:rFonts w:ascii="Arial Unicode MS" w:eastAsia="Arial Unicode MS" w:hAnsi="Arial Unicode MS" w:cs="Arial Unicode MS"/>
+                <w:color w:val="000000"/>
+                <w:sz w:val="22"/>
+                <w:szCs w:val="22"/>
+              </w:rPr>
+              <w:t xml:space="preserve"> a partir de los nexos</w:t>
+            </w:r>
           </w:p>
         </w:tc>
       </w:tr>
@@ -36210,7 +36278,34 @@
                 <w:sz w:val="22"/>
                 <w:szCs w:val="22"/>
               </w:rPr>
-              <w:t>efine algunos signos de puntuación</w:t>
+              <w:t xml:space="preserve">efine </w:t>
+            </w:r>
+            <w:r>
+              <w:rPr>
+                <w:rFonts w:ascii="Arial Unicode MS" w:eastAsia="Arial Unicode MS" w:hAnsi="Arial Unicode MS" w:cs="Arial Unicode MS"/>
+                <w:color w:val="000000"/>
+                <w:sz w:val="22"/>
+                <w:szCs w:val="22"/>
+              </w:rPr>
+              <w:t>los</w:t>
+            </w:r>
+            <w:r>
+              <w:rPr>
+                <w:rFonts w:ascii="Arial Unicode MS" w:eastAsia="Arial Unicode MS" w:hAnsi="Arial Unicode MS" w:cs="Arial Unicode MS"/>
+                <w:color w:val="000000"/>
+                <w:sz w:val="22"/>
+                <w:szCs w:val="22"/>
+              </w:rPr>
+              <w:t xml:space="preserve"> signos </w:t>
+            </w:r>
+            <w:r>
+              <w:rPr>
+                <w:rFonts w:ascii="Arial Unicode MS" w:eastAsia="Arial Unicode MS" w:hAnsi="Arial Unicode MS" w:cs="Arial Unicode MS"/>
+                <w:color w:val="000000"/>
+                <w:sz w:val="22"/>
+                <w:szCs w:val="22"/>
+              </w:rPr>
+              <w:t>ortográficos</w:t>
             </w:r>
           </w:p>
         </w:tc>
@@ -36263,232 +36358,12 @@
                 <w:sz w:val="22"/>
                 <w:szCs w:val="22"/>
               </w:rPr>
-              <w:t xml:space="preserve">Actividad para distinguir </w:t>
-            </w:r>
-            <w:r>
-              <w:rPr>
-                <w:rFonts w:ascii="Arial Unicode MS" w:eastAsia="Arial Unicode MS" w:hAnsi="Arial Unicode MS" w:cs="Arial Unicode MS"/>
-                <w:color w:val="000000"/>
-                <w:sz w:val="22"/>
-                <w:szCs w:val="22"/>
-              </w:rPr>
-              <w:t xml:space="preserve">el guion, la raya y el paréntesis </w:t>
-            </w:r>
-          </w:p>
-        </w:tc>
-      </w:tr>
-      <w:tr>
-        <w:tc>
-          <w:tcPr>
-            <w:tcW w:w="8828" w:type="dxa"/>
-            <w:gridSpan w:val="2"/>
-            <w:shd w:val="clear" w:color="auto" w:fill="000000"/>
-          </w:tcPr>
-          <w:p>
-            <w:pPr>
-              <w:jc w:val="center"/>
-              <w:rPr>
-                <w:rFonts w:ascii="Arial Unicode MS" w:eastAsia="Arial Unicode MS" w:hAnsi="Arial Unicode MS" w:cs="Arial Unicode MS"/>
-                <w:b/>
-                <w:color w:val="FFFFFF"/>
-                <w:sz w:val="22"/>
-                <w:szCs w:val="22"/>
-              </w:rPr>
-            </w:pPr>
-            <w:r>
-              <w:rPr>
-                <w:rFonts w:ascii="Arial Unicode MS" w:eastAsia="Arial Unicode MS" w:hAnsi="Arial Unicode MS" w:cs="Arial Unicode MS"/>
-                <w:b/>
-                <w:color w:val="FFFFFF"/>
-                <w:sz w:val="22"/>
-                <w:szCs w:val="22"/>
-              </w:rPr>
-              <w:t>Practica</w:t>
-            </w:r>
-            <w:r>
-              <w:rPr>
-                <w:rFonts w:ascii="Arial Unicode MS" w:eastAsia="Arial Unicode MS" w:hAnsi="Arial Unicode MS" w:cs="Arial Unicode MS"/>
-                <w:b/>
-                <w:color w:val="FFFFFF"/>
-                <w:sz w:val="22"/>
-                <w:szCs w:val="22"/>
-              </w:rPr>
-              <w:t xml:space="preserve"> (recurso de ejercitación)</w:t>
-            </w:r>
-          </w:p>
-        </w:tc>
-      </w:tr>
-      <w:tr>
-        <w:tc>
-          <w:tcPr>
-            <w:tcW w:w="2475" w:type="dxa"/>
-            <w:shd w:val="clear" w:color="auto" w:fill="auto"/>
-          </w:tcPr>
-          <w:p>
-            <w:pPr>
-              <w:rPr>
-                <w:rFonts w:ascii="Arial Unicode MS" w:eastAsia="Arial Unicode MS" w:hAnsi="Arial Unicode MS" w:cs="Arial Unicode MS"/>
-                <w:b/>
-                <w:color w:val="000000"/>
-                <w:sz w:val="22"/>
-                <w:szCs w:val="22"/>
-              </w:rPr>
-            </w:pPr>
-            <w:r>
-              <w:rPr>
-                <w:rFonts w:ascii="Arial Unicode MS" w:eastAsia="Arial Unicode MS" w:hAnsi="Arial Unicode MS" w:cs="Arial Unicode MS"/>
-                <w:b/>
-                <w:color w:val="000000"/>
-                <w:sz w:val="22"/>
-                <w:szCs w:val="22"/>
-              </w:rPr>
-              <w:t>Código</w:t>
-            </w:r>
-          </w:p>
-        </w:tc>
-        <w:tc>
-          <w:tcPr>
-            <w:tcW w:w="6353" w:type="dxa"/>
-            <w:shd w:val="clear" w:color="auto" w:fill="auto"/>
-          </w:tcPr>
-          <w:p>
-            <w:pPr>
-              <w:rPr>
-                <w:rFonts w:ascii="Arial Unicode MS" w:eastAsia="Arial Unicode MS" w:hAnsi="Arial Unicode MS" w:cs="Arial Unicode MS"/>
-                <w:b/>
-                <w:color w:val="FF0000"/>
-                <w:sz w:val="22"/>
-                <w:szCs w:val="22"/>
-              </w:rPr>
-            </w:pPr>
-            <w:r>
-              <w:rPr>
-                <w:rFonts w:ascii="Arial Unicode MS" w:eastAsia="Arial Unicode MS" w:hAnsi="Arial Unicode MS" w:cs="Arial Unicode MS"/>
-                <w:sz w:val="22"/>
-                <w:szCs w:val="22"/>
-              </w:rPr>
-              <w:t>LE_08_07_REC380</w:t>
-            </w:r>
-          </w:p>
-        </w:tc>
-      </w:tr>
-      <w:tr>
-        <w:tc>
-          <w:tcPr>
-            <w:tcW w:w="2475" w:type="dxa"/>
-            <w:shd w:val="clear" w:color="auto" w:fill="auto"/>
-          </w:tcPr>
-          <w:p>
-            <w:pPr>
-              <w:rPr>
-                <w:rFonts w:ascii="Arial Unicode MS" w:eastAsia="Arial Unicode MS" w:hAnsi="Arial Unicode MS" w:cs="Arial Unicode MS"/>
-                <w:color w:val="000000"/>
-                <w:sz w:val="22"/>
-                <w:szCs w:val="22"/>
-              </w:rPr>
-            </w:pPr>
-            <w:r>
-              <w:rPr>
-                <w:rFonts w:ascii="Arial Unicode MS" w:eastAsia="Arial Unicode MS" w:hAnsi="Arial Unicode MS" w:cs="Arial Unicode MS"/>
-                <w:b/>
-                <w:color w:val="000000"/>
-                <w:sz w:val="22"/>
-                <w:szCs w:val="22"/>
-              </w:rPr>
-              <w:t>Título</w:t>
-            </w:r>
-          </w:p>
-        </w:tc>
-        <w:tc>
-          <w:tcPr>
-            <w:tcW w:w="6353" w:type="dxa"/>
-            <w:shd w:val="clear" w:color="auto" w:fill="auto"/>
-          </w:tcPr>
-          <w:p>
-            <w:pPr>
-              <w:rPr>
-                <w:rFonts w:ascii="Arial Unicode MS" w:eastAsia="Arial Unicode MS" w:hAnsi="Arial Unicode MS" w:cs="Arial Unicode MS"/>
-                <w:color w:val="000000"/>
-                <w:sz w:val="22"/>
-                <w:szCs w:val="22"/>
-              </w:rPr>
-            </w:pPr>
-            <w:r>
-              <w:rPr>
-                <w:rFonts w:ascii="Arial Unicode MS" w:eastAsia="Arial Unicode MS" w:hAnsi="Arial Unicode MS" w:cs="Arial Unicode MS"/>
-                <w:color w:val="000000"/>
-                <w:sz w:val="22"/>
-                <w:szCs w:val="22"/>
-              </w:rPr>
-              <w:t>Comprensión textual: el ensayo</w:t>
-            </w:r>
-          </w:p>
-        </w:tc>
-      </w:tr>
-      <w:tr>
-        <w:tc>
-          <w:tcPr>
-            <w:tcW w:w="2475" w:type="dxa"/>
-            <w:shd w:val="clear" w:color="auto" w:fill="auto"/>
-          </w:tcPr>
-          <w:p>
-            <w:pPr>
-              <w:rPr>
-                <w:rFonts w:ascii="Arial Unicode MS" w:eastAsia="Arial Unicode MS" w:hAnsi="Arial Unicode MS" w:cs="Arial Unicode MS"/>
-                <w:color w:val="000000"/>
-                <w:sz w:val="22"/>
-                <w:szCs w:val="22"/>
-              </w:rPr>
-            </w:pPr>
-            <w:r>
-              <w:rPr>
-                <w:rFonts w:ascii="Arial Unicode MS" w:eastAsia="Arial Unicode MS" w:hAnsi="Arial Unicode MS" w:cs="Arial Unicode MS"/>
-                <w:b/>
-                <w:color w:val="000000"/>
-                <w:sz w:val="22"/>
-                <w:szCs w:val="22"/>
-              </w:rPr>
-              <w:t>Descripción</w:t>
-            </w:r>
-          </w:p>
-        </w:tc>
-        <w:tc>
-          <w:tcPr>
-            <w:tcW w:w="6353" w:type="dxa"/>
-            <w:shd w:val="clear" w:color="auto" w:fill="auto"/>
-          </w:tcPr>
-          <w:p>
-            <w:pPr>
-              <w:rPr>
-                <w:rFonts w:ascii="Arial Unicode MS" w:eastAsia="Arial Unicode MS" w:hAnsi="Arial Unicode MS" w:cs="Arial Unicode MS"/>
-                <w:color w:val="000000"/>
-                <w:sz w:val="22"/>
-                <w:szCs w:val="22"/>
-              </w:rPr>
-            </w:pPr>
-            <w:r>
-              <w:rPr>
-                <w:rFonts w:ascii="Arial Unicode MS" w:eastAsia="Arial Unicode MS" w:hAnsi="Arial Unicode MS" w:cs="Arial Unicode MS"/>
-                <w:color w:val="000000"/>
-                <w:sz w:val="22"/>
-                <w:szCs w:val="22"/>
-              </w:rPr>
-              <w:t>Actividad para reconocer la estructura de un ensayo</w:t>
+              <w:t>Actividad para identificar la definición del guion, la raya y el paréntesis</w:t>
             </w:r>
           </w:p>
         </w:tc>
       </w:tr>
     </w:tbl>
-    <w:p>
-      <w:pPr>
-        <w:rPr>
-          <w:rFonts w:ascii="Arial Unicode MS" w:eastAsia="Arial Unicode MS" w:hAnsi="Arial Unicode MS" w:cs="Arial Unicode MS"/>
-          <w:b/>
-          <w:sz w:val="22"/>
-          <w:szCs w:val="22"/>
-        </w:rPr>
-      </w:pPr>
-    </w:p>
     <w:p>
       <w:pPr>
         <w:rPr>
@@ -36519,7 +36394,7 @@
       <w:tr>
         <w:tc>
           <w:tcPr>
-            <w:tcW w:w="9033" w:type="dxa"/>
+            <w:tcW w:w="8828" w:type="dxa"/>
             <w:gridSpan w:val="2"/>
             <w:shd w:val="clear" w:color="auto" w:fill="000000"/>
           </w:tcPr>
@@ -36560,7 +36435,7 @@
       <w:tr>
         <w:tc>
           <w:tcPr>
-            <w:tcW w:w="2518" w:type="dxa"/>
+            <w:tcW w:w="2475" w:type="dxa"/>
             <w:shd w:val="clear" w:color="auto" w:fill="auto"/>
           </w:tcPr>
           <w:p>
@@ -36587,7 +36462,7 @@
         </w:tc>
         <w:tc>
           <w:tcPr>
-            <w:tcW w:w="6515" w:type="dxa"/>
+            <w:tcW w:w="6353" w:type="dxa"/>
             <w:shd w:val="clear" w:color="auto" w:fill="auto"/>
           </w:tcPr>
           <w:p>
@@ -36606,7 +36481,7 @@
                 <w:sz w:val="22"/>
                 <w:szCs w:val="22"/>
               </w:rPr>
-              <w:t>LE_08_07_REC390</w:t>
+              <w:t>LE_08_07_REC380</w:t>
             </w:r>
           </w:p>
         </w:tc>
@@ -36614,7 +36489,7 @@
       <w:tr>
         <w:tc>
           <w:tcPr>
-            <w:tcW w:w="2518" w:type="dxa"/>
+            <w:tcW w:w="2475" w:type="dxa"/>
             <w:shd w:val="clear" w:color="auto" w:fill="auto"/>
           </w:tcPr>
           <w:p>
@@ -36634,14 +36509,13 @@
                 <w:sz w:val="22"/>
                 <w:szCs w:val="22"/>
               </w:rPr>
-              <w:lastRenderedPageBreak/>
               <w:t>Título</w:t>
             </w:r>
           </w:p>
         </w:tc>
         <w:tc>
           <w:tcPr>
-            <w:tcW w:w="6515" w:type="dxa"/>
+            <w:tcW w:w="6353" w:type="dxa"/>
             <w:shd w:val="clear" w:color="auto" w:fill="auto"/>
           </w:tcPr>
           <w:p>
@@ -36660,25 +36534,25 @@
                 <w:sz w:val="22"/>
                 <w:szCs w:val="22"/>
               </w:rPr>
-              <w:t xml:space="preserve">Producción textual: </w:t>
-            </w:r>
-            <w:r>
-              <w:rPr>
-                <w:rFonts w:ascii="Arial Unicode MS" w:eastAsia="Arial Unicode MS" w:hAnsi="Arial Unicode MS" w:cs="Arial Unicode MS"/>
-                <w:color w:val="000000"/>
-                <w:sz w:val="22"/>
-                <w:szCs w:val="22"/>
-              </w:rPr>
-              <w:t>o</w:t>
-            </w:r>
-            <w:r>
-              <w:rPr>
-                <w:rFonts w:ascii="Arial Unicode MS" w:eastAsia="Arial Unicode MS" w:hAnsi="Arial Unicode MS" w:cs="Arial Unicode MS"/>
-                <w:color w:val="000000"/>
-                <w:sz w:val="22"/>
-                <w:szCs w:val="22"/>
-              </w:rPr>
-              <w:t>rdena los argumentos de un ensayo</w:t>
+              <w:t xml:space="preserve">Comprensión textual: </w:t>
+            </w:r>
+            <w:r>
+              <w:rPr>
+                <w:rFonts w:ascii="Arial Unicode MS" w:eastAsia="Arial Unicode MS" w:hAnsi="Arial Unicode MS" w:cs="Arial Unicode MS"/>
+                <w:color w:val="000000"/>
+                <w:sz w:val="22"/>
+                <w:szCs w:val="22"/>
+              </w:rPr>
+              <w:t>caracteriza un</w:t>
+            </w:r>
+            <w:r>
+              <w:rPr>
+                <w:rFonts w:ascii="Arial Unicode MS" w:eastAsia="Arial Unicode MS" w:hAnsi="Arial Unicode MS" w:cs="Arial Unicode MS"/>
+                <w:color w:val="000000"/>
+                <w:sz w:val="22"/>
+                <w:szCs w:val="22"/>
+              </w:rPr>
+              <w:t xml:space="preserve"> ensayo</w:t>
             </w:r>
           </w:p>
         </w:tc>
@@ -36686,7 +36560,7 @@
       <w:tr>
         <w:tc>
           <w:tcPr>
-            <w:tcW w:w="2518" w:type="dxa"/>
+            <w:tcW w:w="2475" w:type="dxa"/>
             <w:shd w:val="clear" w:color="auto" w:fill="auto"/>
           </w:tcPr>
           <w:p>
@@ -36712,7 +36586,7 @@
         </w:tc>
         <w:tc>
           <w:tcPr>
-            <w:tcW w:w="6515" w:type="dxa"/>
+            <w:tcW w:w="6353" w:type="dxa"/>
             <w:shd w:val="clear" w:color="auto" w:fill="auto"/>
           </w:tcPr>
           <w:p>
@@ -36731,7 +36605,16 @@
                 <w:sz w:val="22"/>
                 <w:szCs w:val="22"/>
               </w:rPr>
-              <w:t>Actividad para reconocer las partes de un ensayo</w:t>
+              <w:t>Actividad para reconocer las características de un</w:t>
+            </w:r>
+            <w:r>
+              <w:rPr>
+                <w:rFonts w:ascii="Arial Unicode MS" w:eastAsia="Arial Unicode MS" w:hAnsi="Arial Unicode MS" w:cs="Arial Unicode MS"/>
+                <w:color w:val="000000"/>
+                <w:sz w:val="22"/>
+                <w:szCs w:val="22"/>
+              </w:rPr>
+              <w:t xml:space="preserve"> ensayo</w:t>
             </w:r>
           </w:p>
         </w:tc>
@@ -36752,65 +36635,6 @@
         <w:rPr>
           <w:rFonts w:ascii="Arial Unicode MS" w:eastAsia="Arial Unicode MS" w:hAnsi="Arial Unicode MS" w:cs="Arial Unicode MS"/>
           <w:b/>
-          <w:sz w:val="22"/>
-          <w:szCs w:val="22"/>
-        </w:rPr>
-      </w:pPr>
-    </w:p>
-    <w:p>
-      <w:pPr>
-        <w:rPr>
-          <w:rFonts w:ascii="Arial Unicode MS" w:eastAsia="Arial Unicode MS" w:hAnsi="Arial Unicode MS" w:cs="Arial Unicode MS"/>
-          <w:b/>
-          <w:color w:val="000000"/>
-          <w:sz w:val="22"/>
-          <w:szCs w:val="22"/>
-        </w:rPr>
-      </w:pPr>
-      <w:r>
-        <w:rPr>
-          <w:rFonts w:ascii="Arial Unicode MS" w:eastAsia="Arial Unicode MS" w:hAnsi="Arial Unicode MS" w:cs="Arial Unicode MS"/>
-          <w:sz w:val="22"/>
-          <w:szCs w:val="22"/>
-          <w:highlight w:val="yellow"/>
-        </w:rPr>
-        <w:t>[SECCIÓN 1]</w:t>
-      </w:r>
-      <w:r>
-        <w:rPr>
-          <w:rFonts w:ascii="Arial Unicode MS" w:eastAsia="Arial Unicode MS" w:hAnsi="Arial Unicode MS" w:cs="Arial Unicode MS"/>
-          <w:sz w:val="22"/>
-          <w:szCs w:val="22"/>
-        </w:rPr>
-        <w:t xml:space="preserve"> </w:t>
-      </w:r>
-      <w:r>
-        <w:rPr>
-          <w:rFonts w:ascii="Arial Unicode MS" w:eastAsia="Arial Unicode MS" w:hAnsi="Arial Unicode MS" w:cs="Arial Unicode MS"/>
-          <w:b/>
-          <w:color w:val="000000"/>
-          <w:sz w:val="22"/>
-          <w:szCs w:val="22"/>
-        </w:rPr>
-        <w:t xml:space="preserve">Fin de </w:t>
-      </w:r>
-      <w:r>
-        <w:rPr>
-          <w:rFonts w:ascii="Arial Unicode MS" w:eastAsia="Arial Unicode MS" w:hAnsi="Arial Unicode MS" w:cs="Arial Unicode MS"/>
-          <w:b/>
-          <w:color w:val="000000"/>
-          <w:sz w:val="22"/>
-          <w:szCs w:val="22"/>
-        </w:rPr>
-        <w:t>unidad</w:t>
-      </w:r>
-    </w:p>
-    <w:p>
-      <w:pPr>
-        <w:rPr>
-          <w:rFonts w:ascii="Arial Unicode MS" w:eastAsia="Arial Unicode MS" w:hAnsi="Arial Unicode MS" w:cs="Arial Unicode MS"/>
-          <w:b/>
-          <w:color w:val="000000"/>
           <w:sz w:val="22"/>
           <w:szCs w:val="22"/>
         </w:rPr>
@@ -36923,7 +36747,7 @@
                 <w:sz w:val="22"/>
                 <w:szCs w:val="22"/>
               </w:rPr>
-              <w:t>LE_08_07_REC400</w:t>
+              <w:t>LE_08_07_REC390</w:t>
             </w:r>
           </w:p>
         </w:tc>
@@ -36976,7 +36800,43 @@
                 <w:sz w:val="22"/>
                 <w:szCs w:val="22"/>
               </w:rPr>
-              <w:t>Mapa conceptual</w:t>
+              <w:t xml:space="preserve">Producción textual: </w:t>
+            </w:r>
+            <w:r>
+              <w:rPr>
+                <w:rFonts w:ascii="Arial Unicode MS" w:eastAsia="Arial Unicode MS" w:hAnsi="Arial Unicode MS" w:cs="Arial Unicode MS"/>
+                <w:color w:val="000000"/>
+                <w:sz w:val="22"/>
+                <w:szCs w:val="22"/>
+              </w:rPr>
+              <w:t>o</w:t>
+            </w:r>
+            <w:r>
+              <w:rPr>
+                <w:rFonts w:ascii="Arial Unicode MS" w:eastAsia="Arial Unicode MS" w:hAnsi="Arial Unicode MS" w:cs="Arial Unicode MS"/>
+                <w:color w:val="000000"/>
+                <w:sz w:val="22"/>
+                <w:szCs w:val="22"/>
+              </w:rPr>
+              <w:t xml:space="preserve">rdena los </w:t>
+            </w:r>
+            <w:r>
+              <w:rPr>
+                <w:rFonts w:ascii="Arial Unicode MS" w:eastAsia="Arial Unicode MS" w:hAnsi="Arial Unicode MS" w:cs="Arial Unicode MS"/>
+                <w:color w:val="000000"/>
+                <w:sz w:val="22"/>
+                <w:szCs w:val="22"/>
+              </w:rPr>
+              <w:t>pasos</w:t>
+            </w:r>
+            <w:r>
+              <w:rPr>
+                <w:rFonts w:ascii="Arial Unicode MS" w:eastAsia="Arial Unicode MS" w:hAnsi="Arial Unicode MS" w:cs="Arial Unicode MS"/>
+                <w:color w:val="000000"/>
+                <w:sz w:val="22"/>
+                <w:szCs w:val="22"/>
+              </w:rPr>
+              <w:t xml:space="preserve"> de un ensayo</w:t>
             </w:r>
           </w:p>
         </w:tc>
@@ -37029,7 +36889,25 @@
                 <w:sz w:val="22"/>
                 <w:szCs w:val="22"/>
               </w:rPr>
-              <w:t>Mapa conceptual del tema El ensayo</w:t>
+              <w:t xml:space="preserve">Actividad para reconocer las </w:t>
+            </w:r>
+            <w:r>
+              <w:rPr>
+                <w:rFonts w:ascii="Arial Unicode MS" w:eastAsia="Arial Unicode MS" w:hAnsi="Arial Unicode MS" w:cs="Arial Unicode MS"/>
+                <w:color w:val="000000"/>
+                <w:sz w:val="22"/>
+                <w:szCs w:val="22"/>
+              </w:rPr>
+              <w:t xml:space="preserve">pautas para elaborar </w:t>
+            </w:r>
+            <w:r>
+              <w:rPr>
+                <w:rFonts w:ascii="Arial Unicode MS" w:eastAsia="Arial Unicode MS" w:hAnsi="Arial Unicode MS" w:cs="Arial Unicode MS"/>
+                <w:color w:val="000000"/>
+                <w:sz w:val="22"/>
+                <w:szCs w:val="22"/>
+              </w:rPr>
+              <w:t>un ensayo</w:t>
             </w:r>
           </w:p>
         </w:tc>
@@ -37040,6 +36918,75 @@
         <w:rPr>
           <w:rFonts w:ascii="Arial Unicode MS" w:eastAsia="Arial Unicode MS" w:hAnsi="Arial Unicode MS" w:cs="Arial Unicode MS"/>
           <w:b/>
+          <w:sz w:val="22"/>
+          <w:szCs w:val="22"/>
+        </w:rPr>
+      </w:pPr>
+    </w:p>
+    <w:p>
+      <w:pPr>
+        <w:rPr>
+          <w:rFonts w:ascii="Arial Unicode MS" w:eastAsia="Arial Unicode MS" w:hAnsi="Arial Unicode MS" w:cs="Arial Unicode MS"/>
+          <w:b/>
+          <w:sz w:val="22"/>
+          <w:szCs w:val="22"/>
+        </w:rPr>
+      </w:pPr>
+    </w:p>
+    <w:p>
+      <w:pPr>
+        <w:rPr>
+          <w:rFonts w:ascii="Arial Unicode MS" w:eastAsia="Arial Unicode MS" w:hAnsi="Arial Unicode MS" w:cs="Arial Unicode MS"/>
+          <w:b/>
+          <w:color w:val="000000"/>
+          <w:sz w:val="22"/>
+          <w:szCs w:val="22"/>
+        </w:rPr>
+      </w:pPr>
+      <w:r>
+        <w:rPr>
+          <w:rFonts w:ascii="Arial Unicode MS" w:eastAsia="Arial Unicode MS" w:hAnsi="Arial Unicode MS" w:cs="Arial Unicode MS"/>
+          <w:sz w:val="22"/>
+          <w:szCs w:val="22"/>
+          <w:highlight w:val="yellow"/>
+        </w:rPr>
+        <w:t>[SECCIÓN 1]</w:t>
+      </w:r>
+      <w:r>
+        <w:rPr>
+          <w:rFonts w:ascii="Arial Unicode MS" w:eastAsia="Arial Unicode MS" w:hAnsi="Arial Unicode MS" w:cs="Arial Unicode MS"/>
+          <w:sz w:val="22"/>
+          <w:szCs w:val="22"/>
+        </w:rPr>
+        <w:t xml:space="preserve"> </w:t>
+      </w:r>
+      <w:r>
+        <w:rPr>
+          <w:rFonts w:ascii="Arial Unicode MS" w:eastAsia="Arial Unicode MS" w:hAnsi="Arial Unicode MS" w:cs="Arial Unicode MS"/>
+          <w:b/>
+          <w:color w:val="000000"/>
+          <w:sz w:val="22"/>
+          <w:szCs w:val="22"/>
+        </w:rPr>
+        <w:t xml:space="preserve">Fin de </w:t>
+      </w:r>
+      <w:r>
+        <w:rPr>
+          <w:rFonts w:ascii="Arial Unicode MS" w:eastAsia="Arial Unicode MS" w:hAnsi="Arial Unicode MS" w:cs="Arial Unicode MS"/>
+          <w:b/>
+          <w:color w:val="000000"/>
+          <w:sz w:val="22"/>
+          <w:szCs w:val="22"/>
+        </w:rPr>
+        <w:t>unidad</w:t>
+      </w:r>
+    </w:p>
+    <w:p>
+      <w:pPr>
+        <w:rPr>
+          <w:rFonts w:ascii="Arial Unicode MS" w:eastAsia="Arial Unicode MS" w:hAnsi="Arial Unicode MS" w:cs="Arial Unicode MS"/>
+          <w:b/>
+          <w:color w:val="000000"/>
           <w:sz w:val="22"/>
           <w:szCs w:val="22"/>
         </w:rPr>
@@ -37088,6 +37035,248 @@
                 <w:sz w:val="22"/>
                 <w:szCs w:val="22"/>
               </w:rPr>
+              <w:t>Practica</w:t>
+            </w:r>
+            <w:r>
+              <w:rPr>
+                <w:rFonts w:ascii="Arial Unicode MS" w:eastAsia="Arial Unicode MS" w:hAnsi="Arial Unicode MS" w:cs="Arial Unicode MS"/>
+                <w:b/>
+                <w:color w:val="FFFFFF"/>
+                <w:sz w:val="22"/>
+                <w:szCs w:val="22"/>
+              </w:rPr>
+              <w:t xml:space="preserve"> (recurso de ejercitación)</w:t>
+            </w:r>
+          </w:p>
+        </w:tc>
+      </w:tr>
+      <w:tr>
+        <w:tc>
+          <w:tcPr>
+            <w:tcW w:w="2518" w:type="dxa"/>
+            <w:shd w:val="clear" w:color="auto" w:fill="auto"/>
+          </w:tcPr>
+          <w:p>
+            <w:pPr>
+              <w:rPr>
+                <w:rFonts w:ascii="Arial Unicode MS" w:eastAsia="Arial Unicode MS" w:hAnsi="Arial Unicode MS" w:cs="Arial Unicode MS"/>
+                <w:b/>
+                <w:color w:val="000000"/>
+                <w:sz w:val="22"/>
+                <w:szCs w:val="22"/>
+              </w:rPr>
+            </w:pPr>
+            <w:r>
+              <w:rPr>
+                <w:rFonts w:ascii="Arial Unicode MS" w:eastAsia="Arial Unicode MS" w:hAnsi="Arial Unicode MS" w:cs="Arial Unicode MS"/>
+                <w:b/>
+                <w:color w:val="000000"/>
+                <w:sz w:val="22"/>
+                <w:szCs w:val="22"/>
+              </w:rPr>
+              <w:t>Código</w:t>
+            </w:r>
+          </w:p>
+        </w:tc>
+        <w:tc>
+          <w:tcPr>
+            <w:tcW w:w="6515" w:type="dxa"/>
+            <w:shd w:val="clear" w:color="auto" w:fill="auto"/>
+          </w:tcPr>
+          <w:p>
+            <w:pPr>
+              <w:rPr>
+                <w:rFonts w:ascii="Arial Unicode MS" w:eastAsia="Arial Unicode MS" w:hAnsi="Arial Unicode MS" w:cs="Arial Unicode MS"/>
+                <w:b/>
+                <w:color w:val="FF0000"/>
+                <w:sz w:val="22"/>
+                <w:szCs w:val="22"/>
+              </w:rPr>
+            </w:pPr>
+            <w:r>
+              <w:rPr>
+                <w:rFonts w:ascii="Arial Unicode MS" w:eastAsia="Arial Unicode MS" w:hAnsi="Arial Unicode MS" w:cs="Arial Unicode MS"/>
+                <w:sz w:val="22"/>
+                <w:szCs w:val="22"/>
+              </w:rPr>
+              <w:t>LE_08_07_REC400</w:t>
+            </w:r>
+          </w:p>
+        </w:tc>
+      </w:tr>
+      <w:tr>
+        <w:tc>
+          <w:tcPr>
+            <w:tcW w:w="2518" w:type="dxa"/>
+            <w:shd w:val="clear" w:color="auto" w:fill="auto"/>
+          </w:tcPr>
+          <w:p>
+            <w:pPr>
+              <w:rPr>
+                <w:rFonts w:ascii="Arial Unicode MS" w:eastAsia="Arial Unicode MS" w:hAnsi="Arial Unicode MS" w:cs="Arial Unicode MS"/>
+                <w:color w:val="000000"/>
+                <w:sz w:val="22"/>
+                <w:szCs w:val="22"/>
+              </w:rPr>
+            </w:pPr>
+            <w:r>
+              <w:rPr>
+                <w:rFonts w:ascii="Arial Unicode MS" w:eastAsia="Arial Unicode MS" w:hAnsi="Arial Unicode MS" w:cs="Arial Unicode MS"/>
+                <w:b/>
+                <w:color w:val="000000"/>
+                <w:sz w:val="22"/>
+                <w:szCs w:val="22"/>
+              </w:rPr>
+              <w:t>Título</w:t>
+            </w:r>
+          </w:p>
+        </w:tc>
+        <w:tc>
+          <w:tcPr>
+            <w:tcW w:w="6515" w:type="dxa"/>
+            <w:shd w:val="clear" w:color="auto" w:fill="auto"/>
+          </w:tcPr>
+          <w:p>
+            <w:pPr>
+              <w:rPr>
+                <w:rFonts w:ascii="Arial Unicode MS" w:eastAsia="Arial Unicode MS" w:hAnsi="Arial Unicode MS" w:cs="Arial Unicode MS"/>
+                <w:color w:val="000000"/>
+                <w:sz w:val="22"/>
+                <w:szCs w:val="22"/>
+              </w:rPr>
+            </w:pPr>
+            <w:r>
+              <w:rPr>
+                <w:rFonts w:ascii="Arial Unicode MS" w:eastAsia="Arial Unicode MS" w:hAnsi="Arial Unicode MS" w:cs="Arial Unicode MS"/>
+                <w:color w:val="000000"/>
+                <w:sz w:val="22"/>
+                <w:szCs w:val="22"/>
+              </w:rPr>
+              <w:t>Mapa conceptual</w:t>
+            </w:r>
+          </w:p>
+        </w:tc>
+      </w:tr>
+      <w:tr>
+        <w:tc>
+          <w:tcPr>
+            <w:tcW w:w="2518" w:type="dxa"/>
+            <w:shd w:val="clear" w:color="auto" w:fill="auto"/>
+          </w:tcPr>
+          <w:p>
+            <w:pPr>
+              <w:rPr>
+                <w:rFonts w:ascii="Arial Unicode MS" w:eastAsia="Arial Unicode MS" w:hAnsi="Arial Unicode MS" w:cs="Arial Unicode MS"/>
+                <w:color w:val="000000"/>
+                <w:sz w:val="22"/>
+                <w:szCs w:val="22"/>
+              </w:rPr>
+            </w:pPr>
+            <w:r>
+              <w:rPr>
+                <w:rFonts w:ascii="Arial Unicode MS" w:eastAsia="Arial Unicode MS" w:hAnsi="Arial Unicode MS" w:cs="Arial Unicode MS"/>
+                <w:b/>
+                <w:color w:val="000000"/>
+                <w:sz w:val="22"/>
+                <w:szCs w:val="22"/>
+              </w:rPr>
+              <w:t>Descripción</w:t>
+            </w:r>
+          </w:p>
+        </w:tc>
+        <w:tc>
+          <w:tcPr>
+            <w:tcW w:w="6515" w:type="dxa"/>
+            <w:shd w:val="clear" w:color="auto" w:fill="auto"/>
+          </w:tcPr>
+          <w:p>
+            <w:pPr>
+              <w:rPr>
+                <w:rFonts w:ascii="Arial Unicode MS" w:eastAsia="Arial Unicode MS" w:hAnsi="Arial Unicode MS" w:cs="Arial Unicode MS"/>
+                <w:color w:val="000000"/>
+                <w:sz w:val="22"/>
+                <w:szCs w:val="22"/>
+              </w:rPr>
+            </w:pPr>
+            <w:r>
+              <w:rPr>
+                <w:rFonts w:ascii="Arial Unicode MS" w:eastAsia="Arial Unicode MS" w:hAnsi="Arial Unicode MS" w:cs="Arial Unicode MS"/>
+                <w:color w:val="000000"/>
+                <w:sz w:val="22"/>
+                <w:szCs w:val="22"/>
+              </w:rPr>
+              <w:t>Mapa conceptual del tema El ensayo</w:t>
+            </w:r>
+          </w:p>
+        </w:tc>
+      </w:tr>
+    </w:tbl>
+    <w:p>
+      <w:pPr>
+        <w:rPr>
+          <w:rFonts w:ascii="Arial Unicode MS" w:eastAsia="Arial Unicode MS" w:hAnsi="Arial Unicode MS" w:cs="Arial Unicode MS"/>
+          <w:b/>
+          <w:sz w:val="22"/>
+          <w:szCs w:val="22"/>
+        </w:rPr>
+      </w:pPr>
+    </w:p>
+    <w:p>
+      <w:pPr>
+        <w:rPr>
+          <w:rFonts w:ascii="Arial Unicode MS" w:eastAsia="Arial Unicode MS" w:hAnsi="Arial Unicode MS" w:cs="Arial Unicode MS"/>
+          <w:b/>
+          <w:sz w:val="22"/>
+          <w:szCs w:val="22"/>
+        </w:rPr>
+      </w:pPr>
+      <w:bookmarkStart w:id="0" w:name="_GoBack"/>
+      <w:bookmarkEnd w:id="0"/>
+    </w:p>
+    <w:tbl>
+      <w:tblPr>
+        <w:tblW w:w="0" w:type="auto"/>
+        <w:tblBorders>
+          <w:top w:val="single" w:sz="4" w:space="0" w:color="000000"/>
+          <w:left w:val="single" w:sz="4" w:space="0" w:color="000000"/>
+          <w:bottom w:val="single" w:sz="4" w:space="0" w:color="000000"/>
+          <w:right w:val="single" w:sz="4" w:space="0" w:color="000000"/>
+          <w:insideH w:val="single" w:sz="4" w:space="0" w:color="000000"/>
+          <w:insideV w:val="single" w:sz="4" w:space="0" w:color="000000"/>
+        </w:tblBorders>
+        <w:tblLook w:val="04A0" w:firstRow="1" w:lastRow="0" w:firstColumn="1" w:lastColumn="0" w:noHBand="0" w:noVBand="1"/>
+      </w:tblPr>
+      <w:tblGrid>
+        <w:gridCol w:w="2475"/>
+        <w:gridCol w:w="6353"/>
+      </w:tblGrid>
+      <w:tr>
+        <w:tc>
+          <w:tcPr>
+            <w:tcW w:w="9033" w:type="dxa"/>
+            <w:gridSpan w:val="2"/>
+            <w:shd w:val="clear" w:color="auto" w:fill="000000"/>
+          </w:tcPr>
+          <w:p>
+            <w:pPr>
+              <w:jc w:val="center"/>
+              <w:rPr>
+                <w:rFonts w:ascii="Arial Unicode MS" w:eastAsia="Arial Unicode MS" w:hAnsi="Arial Unicode MS" w:cs="Arial Unicode MS"/>
+                <w:b/>
+                <w:color w:val="FFFFFF"/>
+                <w:sz w:val="22"/>
+                <w:szCs w:val="22"/>
+              </w:rPr>
+            </w:pPr>
+            <w:r>
+              <w:rPr>
+                <w:rFonts w:ascii="Arial Unicode MS" w:eastAsia="Arial Unicode MS" w:hAnsi="Arial Unicode MS" w:cs="Arial Unicode MS"/>
+                <w:b/>
+                <w:color w:val="FFFFFF"/>
+                <w:sz w:val="22"/>
+                <w:szCs w:val="22"/>
+              </w:rPr>
+              <w:lastRenderedPageBreak/>
               <w:t>Practica</w:t>
             </w:r>
             <w:r>
@@ -37883,7 +38072,6 @@
                 <w:sz w:val="22"/>
                 <w:szCs w:val="22"/>
               </w:rPr>
-              <w:lastRenderedPageBreak/>
               <w:t>Web 0</w:t>
             </w:r>
             <w:r>

</xml_diff>